<commit_message>
Change to new system
ItemData -> ItemInstance needed
</commit_message>
<xml_diff>
--- a/Assets/Write-Up/H446-03 Project Write-Up.docx
+++ b/Assets/Write-Up/H446-03 Project Write-Up.docx
@@ -1,6 +1,6 @@
 
 <file path=word/document.xml><?xml version="1.0" encoding="utf-8"?>
-<w:document xmlns:wpc="http://schemas.microsoft.com/office/word/2010/wordprocessingCanvas" xmlns:cx="http://schemas.microsoft.com/office/drawing/2014/chartex" xmlns:cx1="http://schemas.microsoft.com/office/drawing/2015/9/8/chartex" xmlns:cx2="http://schemas.microsoft.com/office/drawing/2015/10/21/chartex" xmlns:cx3="http://schemas.microsoft.com/office/drawing/2016/5/9/chartex" xmlns:cx4="http://schemas.microsoft.com/office/drawing/2016/5/10/chartex" xmlns:cx5="http://schemas.microsoft.com/office/drawing/2016/5/11/chartex" xmlns:cx6="http://schemas.microsoft.com/office/drawing/2016/5/12/chartex" xmlns:cx7="http://schemas.microsoft.com/office/drawing/2016/5/13/chartex" xmlns:cx8="http://schemas.microsoft.com/office/drawing/2016/5/14/chartex" xmlns:mc="http://schemas.openxmlformats.org/markup-compatibility/2006" xmlns:aink="http://schemas.microsoft.com/office/drawing/2016/ink" xmlns:am3d="http://schemas.microsoft.com/office/drawing/2017/model3d" xmlns:o="urn:schemas-microsoft-com:office:office" xmlns:oel="http://schemas.microsoft.com/office/2019/extlst" xmlns:r="http://schemas.openxmlformats.org/officeDocument/2006/relationships" xmlns:m="http://schemas.openxmlformats.org/officeDocument/2006/math" xmlns:v="urn:schemas-microsoft-com:vml" xmlns:wp14="http://schemas.microsoft.com/office/word/2010/wordprocessingDrawing" xmlns:wp="http://schemas.openxmlformats.org/drawingml/2006/wordprocessingDrawing" xmlns:w10="urn:schemas-microsoft-com:office:word" xmlns:w="http://schemas.openxmlformats.org/wordprocessingml/2006/main" xmlns:w14="http://schemas.microsoft.com/office/word/2010/wordml" xmlns:w15="http://schemas.microsoft.com/office/word/2012/wordml" xmlns:w16cex="http://schemas.microsoft.com/office/word/2018/wordml/cex" xmlns:w16cid="http://schemas.microsoft.com/office/word/2016/wordml/cid" xmlns:w16="http://schemas.microsoft.com/office/word/2018/wordml" xmlns:w16du="http://schemas.microsoft.com/office/word/2023/wordml/word16du" xmlns:w16sdtdh="http://schemas.microsoft.com/office/word/2020/wordml/sdtdatahash" xmlns:w16se="http://schemas.microsoft.com/office/word/2015/wordml/symex" xmlns:wpg="http://schemas.microsoft.com/office/word/2010/wordprocessingGroup" xmlns:wpi="http://schemas.microsoft.com/office/word/2010/wordprocessingInk" xmlns:wne="http://schemas.microsoft.com/office/word/2006/wordml" xmlns:wps="http://schemas.microsoft.com/office/word/2010/wordprocessingShape" xmlns:a="http://schemas.openxmlformats.org/drawingml/2006/main" xmlns:pic="http://schemas.openxmlformats.org/drawingml/2006/picture" xmlns:a14="http://schemas.microsoft.com/office/drawing/2010/main" xmlns:dgm="http://schemas.openxmlformats.org/drawingml/2006/diagram" mc:Ignorable="w14 w15 w16se w16cid w16 w16cex w16sdtdh wp14">
+<w:document xmlns:wpc="http://schemas.microsoft.com/office/word/2010/wordprocessingCanvas" xmlns:cx="http://schemas.microsoft.com/office/drawing/2014/chartex" xmlns:cx1="http://schemas.microsoft.com/office/drawing/2015/9/8/chartex" xmlns:cx2="http://schemas.microsoft.com/office/drawing/2015/10/21/chartex" xmlns:cx3="http://schemas.microsoft.com/office/drawing/2016/5/9/chartex" xmlns:cx4="http://schemas.microsoft.com/office/drawing/2016/5/10/chartex" xmlns:cx5="http://schemas.microsoft.com/office/drawing/2016/5/11/chartex" xmlns:cx6="http://schemas.microsoft.com/office/drawing/2016/5/12/chartex" xmlns:cx7="http://schemas.microsoft.com/office/drawing/2016/5/13/chartex" xmlns:cx8="http://schemas.microsoft.com/office/drawing/2016/5/14/chartex" xmlns:mc="http://schemas.openxmlformats.org/markup-compatibility/2006" xmlns:aink="http://schemas.microsoft.com/office/drawing/2016/ink" xmlns:am3d="http://schemas.microsoft.com/office/drawing/2017/model3d" xmlns:o="urn:schemas-microsoft-com:office:office" xmlns:oel="http://schemas.microsoft.com/office/2019/extlst" xmlns:r="http://schemas.openxmlformats.org/officeDocument/2006/relationships" xmlns:m="http://schemas.openxmlformats.org/officeDocument/2006/math" xmlns:v="urn:schemas-microsoft-com:vml" xmlns:wp14="http://schemas.microsoft.com/office/word/2010/wordprocessingDrawing" xmlns:wp="http://schemas.openxmlformats.org/drawingml/2006/wordprocessingDrawing" xmlns:w10="urn:schemas-microsoft-com:office:word" xmlns:w="http://schemas.openxmlformats.org/wordprocessingml/2006/main" xmlns:w14="http://schemas.microsoft.com/office/word/2010/wordml" xmlns:w15="http://schemas.microsoft.com/office/word/2012/wordml" xmlns:w16cex="http://schemas.microsoft.com/office/word/2018/wordml/cex" xmlns:w16cid="http://schemas.microsoft.com/office/word/2016/wordml/cid" xmlns:w16="http://schemas.microsoft.com/office/word/2018/wordml" xmlns:w16du="http://schemas.microsoft.com/office/word/2023/wordml/word16du" xmlns:w16sdtdh="http://schemas.microsoft.com/office/word/2020/wordml/sdtdatahash" xmlns:w16se="http://schemas.microsoft.com/office/word/2015/wordml/symex" xmlns:wpg="http://schemas.microsoft.com/office/word/2010/wordprocessingGroup" xmlns:wpi="http://schemas.microsoft.com/office/word/2010/wordprocessingInk" xmlns:wne="http://schemas.microsoft.com/office/word/2006/wordml" xmlns:wps="http://schemas.microsoft.com/office/word/2010/wordprocessingShape" mc:Ignorable="w14 w15 w16se w16cid w16 w16cex w16sdtdh wp14">
   <w:body>
     <w:p>
       <w:pPr>
@@ -10,7 +10,7 @@
           <w:sz w:val="72"/>
         </w:rPr>
       </w:pPr>
-      <w:bookmarkStart w:name="_Toc242857915" w:id="0"/>
+      <w:bookmarkStart w:id="0" w:name="_Toc242857915"/>
     </w:p>
     <w:p>
       <w:pPr>
@@ -68,7 +68,7 @@
     <w:p>
       <w:pPr>
         <w:pBdr>
-          <w:bottom w:val="single" w:color="auto" w:sz="6" w:space="1"/>
+          <w:bottom w:val="single" w:sz="6" w:space="1" w:color="auto"/>
         </w:pBdr>
         <w:jc w:val="center"/>
         <w:rPr>
@@ -87,7 +87,7 @@
     <w:p>
       <w:pPr>
         <w:pBdr>
-          <w:bottom w:val="single" w:color="auto" w:sz="6" w:space="1"/>
+          <w:bottom w:val="single" w:sz="6" w:space="1" w:color="auto"/>
         </w:pBdr>
         <w:jc w:val="center"/>
         <w:rPr>
@@ -267,7 +267,6 @@
         </w:rPr>
         <w:tab/>
       </w:r>
-      <w:proofErr w:type="spellStart"/>
       <w:r>
         <w:rPr>
           <w:rFonts w:cs="Tahoma"/>
@@ -276,7 +275,6 @@
         </w:rPr>
         <w:t>Davacis</w:t>
       </w:r>
-      <w:proofErr w:type="spellEnd"/>
     </w:p>
     <w:p>
       <w:pPr>
@@ -404,7 +402,7 @@
           <w:r>
             <w:fldChar w:fldCharType="separate"/>
           </w:r>
-          <w:hyperlink w:history="1" w:anchor="_Toc452555018">
+          <w:hyperlink w:anchor="_Toc452555018" w:history="1">
             <w:r>
               <w:rPr>
                 <w:rStyle w:val="Hyperlink"/>
@@ -475,7 +473,7 @@
               <w:lang w:val="en-GB" w:eastAsia="en-GB" w:bidi="ar-SA"/>
             </w:rPr>
           </w:pPr>
-          <w:hyperlink w:history="1" w:anchor="_Toc452555019">
+          <w:hyperlink w:anchor="_Toc452555019" w:history="1">
             <w:r>
               <w:rPr>
                 <w:rStyle w:val="Hyperlink"/>
@@ -546,7 +544,7 @@
               <w:lang w:val="en-GB" w:eastAsia="en-GB" w:bidi="ar-SA"/>
             </w:rPr>
           </w:pPr>
-          <w:hyperlink w:history="1" w:anchor="_Toc452555020">
+          <w:hyperlink w:anchor="_Toc452555020" w:history="1">
             <w:r>
               <w:rPr>
                 <w:rStyle w:val="Hyperlink"/>
@@ -618,7 +616,7 @@
               <w:lang w:val="en-GB" w:eastAsia="en-GB" w:bidi="ar-SA"/>
             </w:rPr>
           </w:pPr>
-          <w:hyperlink w:history="1" w:anchor="_Toc452555021">
+          <w:hyperlink w:anchor="_Toc452555021" w:history="1">
             <w:r>
               <w:rPr>
                 <w:rStyle w:val="Hyperlink"/>
@@ -689,7 +687,7 @@
               <w:lang w:val="en-GB" w:eastAsia="en-GB" w:bidi="ar-SA"/>
             </w:rPr>
           </w:pPr>
-          <w:hyperlink w:history="1" w:anchor="_Toc452555022">
+          <w:hyperlink w:anchor="_Toc452555022" w:history="1">
             <w:r>
               <w:rPr>
                 <w:rStyle w:val="Hyperlink"/>
@@ -760,7 +758,7 @@
               <w:lang w:val="en-GB" w:eastAsia="en-GB" w:bidi="ar-SA"/>
             </w:rPr>
           </w:pPr>
-          <w:hyperlink w:history="1" w:anchor="_Toc452555023">
+          <w:hyperlink w:anchor="_Toc452555023" w:history="1">
             <w:r>
               <w:rPr>
                 <w:rStyle w:val="Hyperlink"/>
@@ -851,7 +849,7 @@
       <w:pPr>
         <w:pStyle w:val="Heading1"/>
       </w:pPr>
-      <w:bookmarkStart w:name="_Toc452555018" w:id="1"/>
+      <w:bookmarkStart w:id="1" w:name="_Toc452555018"/>
       <w:r>
         <w:lastRenderedPageBreak/>
         <w:t xml:space="preserve">A. </w:t>
@@ -1067,7 +1065,7 @@
         <w:t>Stakeholders:</w:t>
       </w:r>
     </w:p>
-    <w:p w14:noSpellErr="1">
+    <w:p>
       <w:pPr>
         <w:autoSpaceDE w:val="0"/>
         <w:autoSpaceDN w:val="0"/>
@@ -1107,7 +1105,7 @@
         </w:rPr>
         <w:t xml:space="preserve">the results </w:t>
       </w:r>
-      <w:bookmarkStart w:name="_Int_np2w44ca" w:id="746376346"/>
+      <w:bookmarkStart w:id="2" w:name="_Int_np2w44ca"/>
       <w:r>
         <w:rPr>
           <w:rFonts w:cs="Arial"/>
@@ -1117,7 +1115,7 @@
         </w:rPr>
         <w:t>somewhat changed</w:t>
       </w:r>
-      <w:bookmarkEnd w:id="746376346"/>
+      <w:bookmarkEnd w:id="2"/>
       <w:r>
         <w:rPr>
           <w:rFonts w:cs="Arial"/>
@@ -1342,7 +1340,7 @@
         </w:drawing>
       </w:r>
     </w:p>
-    <w:p w14:noSpellErr="1">
+    <w:p>
       <w:pPr>
         <w:autoSpaceDE w:val="0"/>
         <w:autoSpaceDN w:val="0"/>
@@ -1364,7 +1362,7 @@
         </w:rPr>
         <w:t xml:space="preserve">This graph shows that </w:t>
       </w:r>
-      <w:bookmarkStart w:name="_Int_dwlrKUXA" w:id="1316833623"/>
+      <w:bookmarkStart w:id="3" w:name="_Int_dwlrKUXA"/>
       <w:r>
         <w:rPr>
           <w:rFonts w:cs="Arial"/>
@@ -1374,7 +1372,7 @@
         </w:rPr>
         <w:t>PC</w:t>
       </w:r>
-      <w:bookmarkEnd w:id="1316833623"/>
+      <w:bookmarkEnd w:id="3"/>
       <w:r>
         <w:rPr>
           <w:rFonts w:cs="Arial"/>
@@ -1542,7 +1540,7 @@
         </w:rPr>
         <w:t xml:space="preserve"> for gamepad input. This </w:t>
       </w:r>
-      <w:bookmarkStart w:name="_Int_hrUU6ggO" w:id="1733885552"/>
+      <w:bookmarkStart w:id="4" w:name="_Int_hrUU6ggO"/>
       <w:r>
         <w:rPr>
           <w:rFonts w:cs="Arial"/>
@@ -1552,7 +1550,7 @@
         </w:rPr>
         <w:t>most likely stems</w:t>
       </w:r>
-      <w:bookmarkEnd w:id="1733885552"/>
+      <w:bookmarkEnd w:id="4"/>
       <w:r>
         <w:rPr>
           <w:rFonts w:cs="Arial"/>
@@ -1569,25 +1567,7 @@
           <w:szCs w:val="22"/>
           <w:lang w:val="en-GB" w:bidi="ar-SA"/>
         </w:rPr>
-        <w:t xml:space="preserve"> It has been shown that </w:t>
-      </w:r>
-      <w:r>
-        <w:rPr>
-          <w:rFonts w:cs="Arial"/>
-          <w:sz w:val="22"/>
-          <w:szCs w:val="22"/>
-          <w:lang w:val="en-GB" w:bidi="ar-SA"/>
-        </w:rPr>
-        <w:t>rebindable</w:t>
-      </w:r>
-      <w:r>
-        <w:rPr>
-          <w:rFonts w:cs="Arial"/>
-          <w:sz w:val="22"/>
-          <w:szCs w:val="22"/>
-          <w:lang w:val="en-GB" w:bidi="ar-SA"/>
-        </w:rPr>
-        <w:t xml:space="preserve"> controls </w:t>
+        <w:t xml:space="preserve"> It has been shown that rebindable controls </w:t>
       </w:r>
       <w:r>
         <w:rPr>
@@ -2110,7 +2090,7 @@
         </w:rPr>
         <w:t xml:space="preserve"> would not be all that hard to implement and would ensure that all players are happy. “Low” or “Moderate” would </w:t>
       </w:r>
-      <w:bookmarkStart w:name="_Int_xH7Ixjjg" w:id="354923618"/>
+      <w:bookmarkStart w:id="5" w:name="_Int_xH7Ixjjg"/>
       <w:r>
         <w:rPr>
           <w:rFonts w:cs="Arial"/>
@@ -2120,7 +2100,7 @@
         </w:rPr>
         <w:t>most likely be</w:t>
       </w:r>
-      <w:bookmarkEnd w:id="354923618"/>
+      <w:bookmarkEnd w:id="5"/>
       <w:r>
         <w:rPr>
           <w:rFonts w:cs="Arial"/>
@@ -2203,7 +2183,7 @@
         </w:drawing>
       </w:r>
     </w:p>
-    <w:p w14:noSpellErr="1">
+    <w:p>
       <w:pPr>
         <w:autoSpaceDE w:val="0"/>
         <w:autoSpaceDN w:val="0"/>
@@ -2243,7 +2223,7 @@
         </w:rPr>
         <w:t xml:space="preserve">desire for a mix of playstyles, the game originally planned to focus </w:t>
       </w:r>
-      <w:bookmarkStart w:name="_Int_ghDQpIZf" w:id="1177310412"/>
+      <w:bookmarkStart w:id="6" w:name="_Int_ghDQpIZf"/>
       <w:r>
         <w:rPr>
           <w:rFonts w:cs="Arial"/>
@@ -2253,7 +2233,7 @@
         </w:rPr>
         <w:t>almost entirely</w:t>
       </w:r>
-      <w:bookmarkEnd w:id="1177310412"/>
+      <w:bookmarkEnd w:id="6"/>
       <w:r>
         <w:rPr>
           <w:rFonts w:cs="Arial"/>
@@ -2436,7 +2416,7 @@
         </w:drawing>
       </w:r>
     </w:p>
-    <w:p w14:noSpellErr="1">
+    <w:p>
       <w:pPr>
         <w:autoSpaceDE w:val="0"/>
         <w:autoSpaceDN w:val="0"/>
@@ -2458,7 +2438,7 @@
         </w:rPr>
         <w:t xml:space="preserve">This data shows that 80% of respondents play aggressively. This means that the game should certainly allow this playstyle and </w:t>
       </w:r>
-      <w:bookmarkStart w:name="_Int_wpbvv4R6" w:id="1709705313"/>
+      <w:bookmarkStart w:id="7" w:name="_Int_wpbvv4R6"/>
       <w:r>
         <w:rPr>
           <w:rFonts w:cs="Arial"/>
@@ -2468,7 +2448,7 @@
         </w:rPr>
         <w:t>perhaps reward</w:t>
       </w:r>
-      <w:bookmarkEnd w:id="1709705313"/>
+      <w:bookmarkEnd w:id="7"/>
       <w:r>
         <w:rPr>
           <w:rFonts w:cs="Arial"/>
@@ -2479,7 +2459,7 @@
         <w:t xml:space="preserve"> it.</w:t>
       </w:r>
     </w:p>
-    <w:p w14:noSpellErr="1">
+    <w:p>
       <w:pPr>
         <w:autoSpaceDE w:val="0"/>
         <w:autoSpaceDN w:val="0"/>
@@ -2501,7 +2481,7 @@
         </w:rPr>
         <w:t xml:space="preserve">An adrenaline or rage system </w:t>
       </w:r>
-      <w:bookmarkStart w:name="_Int_0sJ1UET5" w:id="971568007"/>
+      <w:bookmarkStart w:id="8" w:name="_Int_0sJ1UET5"/>
       <w:r>
         <w:rPr>
           <w:rFonts w:cs="Arial"/>
@@ -2511,7 +2491,7 @@
         </w:rPr>
         <w:t>similar to</w:t>
       </w:r>
-      <w:bookmarkEnd w:id="971568007"/>
+      <w:bookmarkEnd w:id="8"/>
       <w:r>
         <w:rPr>
           <w:rFonts w:cs="Arial"/>
@@ -2790,7 +2770,7 @@
         </w:rPr>
         <w:t xml:space="preserve"> is </w:t>
       </w:r>
-      <w:bookmarkStart w:name="_Int_NzcgHbfo" w:id="1632194578"/>
+      <w:bookmarkStart w:id="9" w:name="_Int_NzcgHbfo"/>
       <w:r>
         <w:rPr>
           <w:rFonts w:cs="Arial"/>
@@ -2800,7 +2780,7 @@
         </w:rPr>
         <w:t>alright</w:t>
       </w:r>
-      <w:bookmarkEnd w:id="1632194578"/>
+      <w:bookmarkEnd w:id="9"/>
       <w:r>
         <w:rPr>
           <w:rFonts w:cs="Arial"/>
@@ -2909,7 +2889,7 @@
         </w:rPr>
         <w:t xml:space="preserve">100% of respondents had a positive opinion on cross-save elements. </w:t>
       </w:r>
-      <w:bookmarkStart w:name="_Int_VC0TCXpn" w:id="15374716"/>
+      <w:bookmarkStart w:id="10" w:name="_Int_VC0TCXpn"/>
       <w:r>
         <w:rPr>
           <w:rFonts w:cs="Arial"/>
@@ -2937,51 +2917,15 @@
         </w:rPr>
         <w:t xml:space="preserve"> it</w:t>
       </w:r>
-      <w:bookmarkEnd w:id="15374716"/>
-      <w:r>
-        <w:rPr>
-          <w:rFonts w:cs="Arial"/>
-          <w:sz w:val="22"/>
-          <w:szCs w:val="22"/>
-          <w:lang w:val="en-GB" w:bidi="ar-SA"/>
-        </w:rPr>
-        <w:t xml:space="preserve"> is worth implementing these. </w:t>
-      </w:r>
-      <w:r>
-        <w:rPr>
-          <w:rFonts w:cs="Arial"/>
-          <w:sz w:val="22"/>
-          <w:szCs w:val="22"/>
-          <w:lang w:val="en-GB" w:bidi="ar-SA"/>
-        </w:rPr>
-        <w:t>An option</w:t>
-      </w:r>
-      <w:r>
-        <w:rPr>
-          <w:rFonts w:cs="Arial"/>
-          <w:sz w:val="22"/>
-          <w:szCs w:val="22"/>
-          <w:lang w:val="en-GB" w:bidi="ar-SA"/>
-        </w:rPr>
-        <w:t xml:space="preserve"> could be added to disable them If a player </w:t>
-      </w:r>
-      <w:r>
-        <w:rPr>
-          <w:rFonts w:cs="Arial"/>
-          <w:sz w:val="22"/>
-          <w:szCs w:val="22"/>
-          <w:lang w:val="en-GB" w:bidi="ar-SA"/>
-        </w:rPr>
-        <w:t>desires</w:t>
-      </w:r>
-      <w:r>
-        <w:rPr>
-          <w:rFonts w:cs="Arial"/>
-          <w:sz w:val="22"/>
-          <w:szCs w:val="22"/>
-          <w:lang w:val="en-GB" w:bidi="ar-SA"/>
-        </w:rPr>
-        <w:t>, however</w:t>
+      <w:bookmarkEnd w:id="10"/>
+      <w:r>
+        <w:rPr>
+          <w:rFonts w:cs="Arial"/>
+          <w:sz w:val="22"/>
+          <w:szCs w:val="22"/>
+          <w:lang w:val="en-GB" w:bidi="ar-SA"/>
+        </w:rPr>
+        <w:t xml:space="preserve"> is worth implementing these. An option could be added to disable them If a player desires, however</w:t>
       </w:r>
       <w:r>
         <w:rPr>
@@ -3001,7 +2945,7 @@
         </w:rPr>
         <w:t xml:space="preserve"> the polled demographic clearly </w:t>
       </w:r>
-      <w:bookmarkStart w:name="_Int_pj4isYBg" w:id="1809913029"/>
+      <w:bookmarkStart w:id="11" w:name="_Int_pj4isYBg"/>
       <w:r>
         <w:rPr>
           <w:rFonts w:cs="Arial"/>
@@ -3011,7 +2955,7 @@
         </w:rPr>
         <w:t>would</w:t>
       </w:r>
-      <w:bookmarkEnd w:id="1809913029"/>
+      <w:bookmarkEnd w:id="11"/>
       <w:r>
         <w:rPr>
           <w:rFonts w:cs="Arial"/>
@@ -3054,7 +2998,7 @@
         </w:rPr>
       </w:pPr>
     </w:p>
-    <w:p w14:noSpellErr="1">
+    <w:p>
       <w:pPr>
         <w:autoSpaceDE w:val="0"/>
         <w:autoSpaceDN w:val="0"/>
@@ -3076,7 +3020,7 @@
         </w:rPr>
         <w:t xml:space="preserve">Note: Questions 20-21 have received 0 responses </w:t>
       </w:r>
-      <w:bookmarkStart w:name="_Int_mjdi6j2J" w:id="1079535993"/>
+      <w:bookmarkStart w:id="12" w:name="_Int_mjdi6j2J"/>
       <w:r>
         <w:rPr>
           <w:rFonts w:cs="Arial"/>
@@ -3086,7 +3030,7 @@
         </w:rPr>
         <w:t>at this time</w:t>
       </w:r>
-      <w:bookmarkEnd w:id="1079535993"/>
+      <w:bookmarkEnd w:id="12"/>
       <w:r>
         <w:rPr>
           <w:rFonts w:cs="Arial"/>
@@ -3606,7 +3550,7 @@
           <w:lang w:val="en-GB" w:bidi="ar-SA"/>
         </w:rPr>
       </w:pPr>
-      <w:bookmarkStart w:name="_Int_OF9JWx2j" w:id="800054404"/>
+      <w:bookmarkStart w:id="13" w:name="_Int_OF9JWx2j"/>
       <w:r>
         <w:rPr>
           <w:rFonts w:cs="Arial"/>
@@ -3616,7 +3560,7 @@
         </w:rPr>
         <w:t>Clearly, damage</w:t>
       </w:r>
-      <w:bookmarkEnd w:id="800054404"/>
+      <w:bookmarkEnd w:id="13"/>
       <w:r>
         <w:rPr>
           <w:rFonts w:cs="Arial"/>
@@ -3642,28 +3586,10 @@
           <w:szCs w:val="22"/>
           <w:lang w:val="en-GB" w:bidi="ar-SA"/>
         </w:rPr>
-        <w:t xml:space="preserve"> to the respondents. This aligns with the </w:t>
-      </w:r>
-      <w:r>
-        <w:rPr>
-          <w:rFonts w:cs="Arial"/>
-          <w:sz w:val="22"/>
-          <w:szCs w:val="22"/>
-          <w:lang w:val="en-GB" w:bidi="ar-SA"/>
-        </w:rPr>
-        <w:t>previous</w:t>
-      </w:r>
-      <w:r>
-        <w:rPr>
-          <w:rFonts w:cs="Arial"/>
-          <w:sz w:val="22"/>
-          <w:szCs w:val="22"/>
-          <w:lang w:val="en-GB" w:bidi="ar-SA"/>
-        </w:rPr>
-        <w:t xml:space="preserve"> data saying that respondents preferred aggressive playstyles (range being last supports this too).</w:t>
-      </w:r>
-    </w:p>
-    <w:p w14:noSpellErr="1">
+        <w:t xml:space="preserve"> to the respondents. This aligns with the previous data saying that respondents preferred aggressive playstyles (range being last supports this too).</w:t>
+      </w:r>
+    </w:p>
+    <w:p>
       <w:pPr>
         <w:autoSpaceDE w:val="0"/>
         <w:autoSpaceDN w:val="0"/>
@@ -3685,7 +3611,7 @@
         </w:rPr>
         <w:t xml:space="preserve">Skills and items </w:t>
       </w:r>
-      <w:bookmarkStart w:name="_Int_uBt8hqsH" w:id="341171872"/>
+      <w:bookmarkStart w:id="14" w:name="_Int_uBt8hqsH"/>
       <w:r>
         <w:rPr>
           <w:rFonts w:cs="Arial"/>
@@ -3695,7 +3621,7 @@
         </w:rPr>
         <w:t>seemingly should</w:t>
       </w:r>
-      <w:bookmarkEnd w:id="341171872"/>
+      <w:bookmarkEnd w:id="14"/>
       <w:r>
         <w:rPr>
           <w:rFonts w:cs="Arial"/>
@@ -3986,7 +3912,7 @@
         <w:t>The story, graphics, sound effects and music are of mixed importance to the respondents, and due to artistry not soliciting credit within this project, would only be focussed on once all other aspects are to a high standard.</w:t>
       </w:r>
     </w:p>
-    <w:p w14:noSpellErr="1">
+    <w:p>
       <w:pPr>
         <w:autoSpaceDE w:val="0"/>
         <w:autoSpaceDN w:val="0"/>
@@ -4008,7 +3934,7 @@
         </w:rPr>
         <w:t xml:space="preserve">World Design </w:t>
       </w:r>
-      <w:bookmarkStart w:name="_Int_tPj2fjuO" w:id="395405666"/>
+      <w:bookmarkStart w:id="15" w:name="_Int_tPj2fjuO"/>
       <w:r>
         <w:rPr>
           <w:rFonts w:cs="Arial"/>
@@ -4018,33 +3944,15 @@
         </w:rPr>
         <w:t>somewhat intertwines</w:t>
       </w:r>
-      <w:bookmarkEnd w:id="395405666"/>
-      <w:r>
-        <w:rPr>
-          <w:rFonts w:cs="Arial"/>
-          <w:sz w:val="22"/>
-          <w:szCs w:val="22"/>
-          <w:lang w:val="en-GB" w:bidi="ar-SA"/>
-        </w:rPr>
-        <w:t xml:space="preserve"> with gameplay, as a poorly designed world </w:t>
-      </w:r>
-      <w:r>
-        <w:rPr>
-          <w:rFonts w:cs="Arial"/>
-          <w:sz w:val="22"/>
-          <w:szCs w:val="22"/>
-          <w:lang w:val="en-GB" w:bidi="ar-SA"/>
-        </w:rPr>
-        <w:t>indicates</w:t>
-      </w:r>
-      <w:r>
-        <w:rPr>
-          <w:rFonts w:cs="Arial"/>
-          <w:sz w:val="22"/>
-          <w:szCs w:val="22"/>
-          <w:lang w:val="en-GB" w:bidi="ar-SA"/>
-        </w:rPr>
-        <w:t xml:space="preserve"> gameplay flaws. </w:t>
+      <w:bookmarkEnd w:id="15"/>
+      <w:r>
+        <w:rPr>
+          <w:rFonts w:cs="Arial"/>
+          <w:sz w:val="22"/>
+          <w:szCs w:val="22"/>
+          <w:lang w:val="en-GB" w:bidi="ar-SA"/>
+        </w:rPr>
+        <w:t xml:space="preserve"> with gameplay, as a poorly designed world indicates gameplay flaws. </w:t>
       </w:r>
     </w:p>
     <w:p>
@@ -4083,7 +3991,6 @@
           <w:lang w:val="en-GB" w:bidi="ar-SA"/>
         </w:rPr>
       </w:pPr>
-      <w:proofErr w:type="gramStart"/>
       <w:r>
         <w:rPr>
           <w:rFonts w:cs="Arial"/>
@@ -4111,7 +4018,6 @@
         </w:rPr>
         <w:t>games</w:t>
       </w:r>
-      <w:proofErr w:type="gramEnd"/>
       <w:r>
         <w:rPr>
           <w:rFonts w:cs="Arial"/>
@@ -4404,43 +4310,7 @@
           <w:szCs w:val="22"/>
           <w:lang w:val="en-GB" w:bidi="ar-SA"/>
         </w:rPr>
-        <w:t xml:space="preserve"> the adrenaline </w:t>
-      </w:r>
-      <w:r>
-        <w:rPr>
-          <w:rFonts w:cs="Arial"/>
-          <w:sz w:val="22"/>
-          <w:szCs w:val="22"/>
-          <w:lang w:val="en-GB" w:bidi="ar-SA"/>
-        </w:rPr>
-        <w:t>provides</w:t>
-      </w:r>
-      <w:r>
-        <w:rPr>
-          <w:rFonts w:cs="Arial"/>
-          <w:sz w:val="22"/>
-          <w:szCs w:val="22"/>
-          <w:lang w:val="en-GB" w:bidi="ar-SA"/>
-        </w:rPr>
-        <w:t xml:space="preserve"> </w:t>
-      </w:r>
-      <w:r>
-        <w:rPr>
-          <w:rFonts w:cs="Arial"/>
-          <w:sz w:val="22"/>
-          <w:szCs w:val="22"/>
-          <w:lang w:val="en-GB" w:bidi="ar-SA"/>
-        </w:rPr>
-        <w:t>an option</w:t>
-      </w:r>
-      <w:r>
-        <w:rPr>
-          <w:rFonts w:cs="Arial"/>
-          <w:sz w:val="22"/>
-          <w:szCs w:val="22"/>
-          <w:lang w:val="en-GB" w:bidi="ar-SA"/>
-        </w:rPr>
-        <w:t xml:space="preserve"> for a more defensive or evasive playstyle.</w:t>
+        <w:t xml:space="preserve"> the adrenaline provides an option for a more defensive or evasive playstyle.</w:t>
       </w:r>
     </w:p>
     <w:p>
@@ -4514,7 +4384,7 @@
         <w:t xml:space="preserve"> like to mirror the progression of Outward in some ways. Upon learning any new skill or obtaining equipment there is a noticeable increase in the power of the player.</w:t>
       </w:r>
     </w:p>
-    <w:p w14:noSpellErr="1">
+    <w:p>
       <w:pPr>
         <w:autoSpaceDE w:val="0"/>
         <w:autoSpaceDN w:val="0"/>
@@ -4536,7 +4406,7 @@
         </w:rPr>
         <w:t xml:space="preserve">I would like to </w:t>
       </w:r>
-      <w:bookmarkStart w:name="_Int_c8Pxpxt0" w:id="189968878"/>
+      <w:bookmarkStart w:id="16" w:name="_Int_c8Pxpxt0"/>
       <w:r>
         <w:rPr>
           <w:rFonts w:cs="Arial"/>
@@ -4546,7 +4416,7 @@
         </w:rPr>
         <w:t>somewhat take</w:t>
       </w:r>
-      <w:bookmarkEnd w:id="189968878"/>
+      <w:bookmarkEnd w:id="16"/>
       <w:r>
         <w:rPr>
           <w:rFonts w:cs="Arial"/>
@@ -4577,6 +4447,7 @@
           <w:szCs w:val="22"/>
           <w:lang w:bidi="ar-SA"/>
         </w:rPr>
+        <w:lastRenderedPageBreak/>
         <w:t xml:space="preserve">Something that I do not want to take from outward is the trade-off of health for mana, as </w:t>
       </w:r>
       <w:r>
@@ -4595,25 +4466,7 @@
           <w:szCs w:val="22"/>
           <w:lang w:bidi="ar-SA"/>
         </w:rPr>
-        <w:t xml:space="preserve"> like to </w:t>
-      </w:r>
-      <w:r>
-        <w:rPr>
-          <w:rFonts w:cs="Arial"/>
-          <w:sz w:val="22"/>
-          <w:szCs w:val="22"/>
-          <w:lang w:bidi="ar-SA"/>
-        </w:rPr>
-        <w:t>facilitate</w:t>
-      </w:r>
-      <w:r>
-        <w:rPr>
-          <w:rFonts w:cs="Arial"/>
-          <w:sz w:val="22"/>
-          <w:szCs w:val="22"/>
-          <w:lang w:bidi="ar-SA"/>
-        </w:rPr>
-        <w:t xml:space="preserve"> an adaptable playstyle. Another aspect I will not be taking is the </w:t>
+        <w:t xml:space="preserve"> like to facilitate an adaptable playstyle. Another aspect I will not be taking is the </w:t>
       </w:r>
       <w:r>
         <w:rPr>
@@ -4725,7 +4578,7 @@
         <w:t>I plan to take some inspiration from Fictorum’s magic editing system.</w:t>
       </w:r>
     </w:p>
-    <w:p w14:noSpellErr="1">
+    <w:p>
       <w:pPr>
         <w:autoSpaceDE w:val="0"/>
         <w:autoSpaceDN w:val="0"/>
@@ -4756,7 +4609,7 @@
         </w:rPr>
         <w:t xml:space="preserve"> but may also be adapted </w:t>
       </w:r>
-      <w:bookmarkStart w:name="_Int_iBaGEKmI" w:id="70784348"/>
+      <w:bookmarkStart w:id="17" w:name="_Int_iBaGEKmI"/>
       <w:r>
         <w:rPr>
           <w:rFonts w:cs="Arial"/>
@@ -4766,7 +4619,7 @@
         </w:rPr>
         <w:t>somewhat to</w:t>
       </w:r>
-      <w:bookmarkEnd w:id="70784348"/>
+      <w:bookmarkEnd w:id="17"/>
       <w:r>
         <w:rPr>
           <w:rFonts w:cs="Arial"/>
@@ -4972,7 +4825,7 @@
         <w:t xml:space="preserve"> and active runes.</w:t>
       </w:r>
     </w:p>
-    <w:p w14:noSpellErr="1">
+    <w:p>
       <w:pPr>
         <w:autoSpaceDE w:val="0"/>
         <w:autoSpaceDN w:val="0"/>
@@ -4985,7 +4838,7 @@
           <w:lang w:val="en-GB" w:bidi="ar-SA"/>
         </w:rPr>
       </w:pPr>
-      <w:bookmarkStart w:name="_Int_H40j9Jiu" w:id="1615464956"/>
+      <w:bookmarkStart w:id="18" w:name="_Int_H40j9Jiu"/>
       <w:r>
         <w:rPr>
           <w:rFonts w:cs="Arial"/>
@@ -4995,7 +4848,7 @@
         </w:rPr>
         <w:t>Almost all</w:t>
       </w:r>
-      <w:bookmarkEnd w:id="1615464956"/>
+      <w:bookmarkEnd w:id="18"/>
       <w:r>
         <w:rPr>
           <w:rFonts w:cs="Arial"/>
@@ -5012,25 +4865,7 @@
           <w:szCs w:val="22"/>
           <w:lang w:val="en-GB" w:bidi="ar-SA"/>
         </w:rPr>
-        <w:t xml:space="preserve">allow you to </w:t>
-      </w:r>
-      <w:r>
-        <w:rPr>
-          <w:rFonts w:cs="Arial"/>
-          <w:sz w:val="22"/>
-          <w:szCs w:val="22"/>
-          <w:lang w:val="en-GB" w:bidi="ar-SA"/>
-        </w:rPr>
-        <w:t>modify</w:t>
-      </w:r>
-      <w:r>
-        <w:rPr>
-          <w:rFonts w:cs="Arial"/>
-          <w:sz w:val="22"/>
-          <w:szCs w:val="22"/>
-          <w:lang w:val="en-GB" w:bidi="ar-SA"/>
-        </w:rPr>
-        <w:t xml:space="preserve"> a spell when</w:t>
+        <w:t>allow you to modify a spell when</w:t>
       </w:r>
       <w:r>
         <w:rPr>
@@ -5309,7 +5144,7 @@
         </w:rPr>
         <w:t xml:space="preserve">In Fictorum, runes are </w:t>
       </w:r>
-      <w:bookmarkStart w:name="_Int_ohLiHij2" w:id="406263564"/>
+      <w:bookmarkStart w:id="19" w:name="_Int_ohLiHij2"/>
       <w:r>
         <w:rPr>
           <w:rFonts w:cs="Arial"/>
@@ -5319,7 +5154,7 @@
         </w:rPr>
         <w:t>somewhat random</w:t>
       </w:r>
-      <w:bookmarkEnd w:id="406263564"/>
+      <w:bookmarkEnd w:id="19"/>
       <w:r>
         <w:rPr>
           <w:rFonts w:cs="Arial"/>
@@ -5585,8 +5420,8 @@
         <w:spacing w:before="0" w:after="0" w:line="240" w:lineRule="auto"/>
         <w:rPr>
           <w:rFonts w:cs="Arial"/>
-          <w:b w:val="1"/>
-          <w:bCs w:val="1"/>
+          <w:b/>
+          <w:bCs/>
           <w:sz w:val="22"/>
           <w:szCs w:val="22"/>
           <w:lang w:val="en-GB" w:bidi="ar-SA"/>
@@ -5979,25 +5814,7 @@
           <w:szCs w:val="22"/>
           <w:lang w:val="en-GB" w:bidi="ar-SA"/>
         </w:rPr>
-        <w:t xml:space="preserve">. Health will need to be tracked to </w:t>
-      </w:r>
-      <w:r>
-        <w:rPr>
-          <w:rFonts w:cs="Arial"/>
-          <w:sz w:val="22"/>
-          <w:szCs w:val="22"/>
-          <w:lang w:val="en-GB" w:bidi="ar-SA"/>
-        </w:rPr>
-        <w:t>facilitate</w:t>
-      </w:r>
-      <w:r>
-        <w:rPr>
-          <w:rFonts w:cs="Arial"/>
-          <w:sz w:val="22"/>
-          <w:szCs w:val="22"/>
-          <w:lang w:val="en-GB" w:bidi="ar-SA"/>
-        </w:rPr>
-        <w:t xml:space="preserve"> a loss condition, stamina to have a limit on physical skills and sprin</w:t>
+        <w:t>. Health will need to be tracked to facilitate a loss condition, stamina to have a limit on physical skills and sprin</w:t>
       </w:r>
       <w:r>
         <w:rPr>
@@ -6124,7 +5941,7 @@
         <w:t>WASD Movement System:</w:t>
       </w:r>
     </w:p>
-    <w:p w14:noSpellErr="1">
+    <w:p>
       <w:pPr>
         <w:autoSpaceDE w:val="0"/>
         <w:autoSpaceDN w:val="0"/>
@@ -6155,7 +5972,7 @@
         </w:rPr>
         <w:t xml:space="preserve">, the game will require the ability to move. I believe that keeping the controls </w:t>
       </w:r>
-      <w:bookmarkStart w:name="_Int_NEuOfDuW" w:id="213852674"/>
+      <w:bookmarkStart w:id="20" w:name="_Int_NEuOfDuW"/>
       <w:r>
         <w:rPr>
           <w:rFonts w:cs="Arial"/>
@@ -6165,33 +5982,15 @@
         </w:rPr>
         <w:t>very similar</w:t>
       </w:r>
-      <w:bookmarkEnd w:id="213852674"/>
-      <w:r>
-        <w:rPr>
-          <w:rFonts w:cs="Arial"/>
-          <w:sz w:val="22"/>
-          <w:szCs w:val="22"/>
-          <w:lang w:val="en-GB" w:bidi="ar-SA"/>
-        </w:rPr>
-        <w:t xml:space="preserve"> to most others will be useful as it means that anyone with even limited experience with gaming can jump right into mine. I can implement more unique movement as well, but by keeping the basics basic, I can </w:t>
-      </w:r>
-      <w:r>
-        <w:rPr>
-          <w:rFonts w:cs="Arial"/>
-          <w:sz w:val="22"/>
-          <w:szCs w:val="22"/>
-          <w:lang w:val="en-GB" w:bidi="ar-SA"/>
-        </w:rPr>
-        <w:t>leverage</w:t>
-      </w:r>
-      <w:r>
-        <w:rPr>
-          <w:rFonts w:cs="Arial"/>
-          <w:sz w:val="22"/>
-          <w:szCs w:val="22"/>
-          <w:lang w:val="en-GB" w:bidi="ar-SA"/>
-        </w:rPr>
-        <w:t xml:space="preserve"> the familiarity that the player will have.</w:t>
+      <w:bookmarkEnd w:id="20"/>
+      <w:r>
+        <w:rPr>
+          <w:rFonts w:cs="Arial"/>
+          <w:sz w:val="22"/>
+          <w:szCs w:val="22"/>
+          <w:lang w:val="en-GB" w:bidi="ar-SA"/>
+        </w:rPr>
+        <w:t xml:space="preserve"> to most others will be useful as it means that anyone with even limited experience with gaming can jump right into mine. I can implement more unique movement as well, but by keeping the basics basic, I can leverage the familiarity that the player will have.</w:t>
       </w:r>
     </w:p>
     <w:p>
@@ -6244,7 +6043,7 @@
           <w:lang w:val="en-GB" w:bidi="ar-SA"/>
         </w:rPr>
       </w:pPr>
-      <w:bookmarkStart w:name="_Int_R6xEQ2NV" w:id="561539826"/>
+      <w:bookmarkStart w:id="21" w:name="_Int_R6xEQ2NV"/>
       <w:r>
         <w:rPr>
           <w:rFonts w:cs="Arial"/>
@@ -6254,7 +6053,7 @@
         </w:rPr>
         <w:t>Almost every</w:t>
       </w:r>
-      <w:bookmarkEnd w:id="561539826"/>
+      <w:bookmarkEnd w:id="21"/>
       <w:r>
         <w:rPr>
           <w:rFonts w:cs="Arial"/>
@@ -6280,28 +6079,10 @@
           <w:szCs w:val="22"/>
           <w:lang w:val="en-GB" w:bidi="ar-SA"/>
         </w:rPr>
-        <w:t xml:space="preserve"> to </w:t>
-      </w:r>
-      <w:r>
-        <w:rPr>
-          <w:rFonts w:cs="Arial"/>
-          <w:sz w:val="22"/>
-          <w:szCs w:val="22"/>
-          <w:lang w:val="en-GB" w:bidi="ar-SA"/>
-        </w:rPr>
-        <w:t>facilitate</w:t>
-      </w:r>
-      <w:r>
-        <w:rPr>
-          <w:rFonts w:cs="Arial"/>
-          <w:sz w:val="22"/>
-          <w:szCs w:val="22"/>
-          <w:lang w:val="en-GB" w:bidi="ar-SA"/>
-        </w:rPr>
-        <w:t xml:space="preserve"> progression.</w:t>
-      </w:r>
-    </w:p>
-    <w:p w14:noSpellErr="1">
+        <w:t xml:space="preserve"> to facilitate progression.</w:t>
+      </w:r>
+    </w:p>
+    <w:p>
       <w:pPr>
         <w:autoSpaceDE w:val="0"/>
         <w:autoSpaceDN w:val="0"/>
@@ -6321,9 +6102,10 @@
           <w:szCs w:val="22"/>
           <w:lang w:val="en-GB" w:bidi="ar-SA"/>
         </w:rPr>
+        <w:lastRenderedPageBreak/>
         <w:t xml:space="preserve">I will have to keep track of what the player has equipped, is carrying </w:t>
       </w:r>
-      <w:bookmarkStart w:name="_Int_tCyjBK44" w:id="1789197789"/>
+      <w:bookmarkStart w:id="22" w:name="_Int_tCyjBK44"/>
       <w:r>
         <w:rPr>
           <w:rFonts w:cs="Arial"/>
@@ -6333,7 +6115,7 @@
         </w:rPr>
         <w:t>and also</w:t>
       </w:r>
-      <w:bookmarkEnd w:id="1789197789"/>
+      <w:bookmarkEnd w:id="22"/>
       <w:r>
         <w:rPr>
           <w:rFonts w:cs="Arial"/>
@@ -6364,27 +6146,7 @@
           <w:szCs w:val="22"/>
           <w:lang w:val="en-GB" w:bidi="ar-SA"/>
         </w:rPr>
-        <w:t xml:space="preserve">Along with just keeping track of what the player has equipped, I will need to apply its </w:t>
-      </w:r>
-      <w:proofErr w:type="gramStart"/>
-      <w:r>
-        <w:rPr>
-          <w:rFonts w:cs="Arial"/>
-          <w:sz w:val="22"/>
-          <w:szCs w:val="22"/>
-          <w:lang w:val="en-GB" w:bidi="ar-SA"/>
-        </w:rPr>
-        <w:t>effects</w:t>
-      </w:r>
-      <w:proofErr w:type="gramEnd"/>
-      <w:r>
-        <w:rPr>
-          <w:rFonts w:cs="Arial"/>
-          <w:sz w:val="22"/>
-          <w:szCs w:val="22"/>
-          <w:lang w:val="en-GB" w:bidi="ar-SA"/>
-        </w:rPr>
-        <w:t xml:space="preserve"> </w:t>
+        <w:t xml:space="preserve">Along with just keeping track of what the player has equipped, I will need to apply its effects </w:t>
       </w:r>
     </w:p>
     <w:p>
@@ -6574,7 +6336,7 @@
         </w:rPr>
         <w:t xml:space="preserve"> have to also have physical skills </w:t>
       </w:r>
-      <w:bookmarkStart w:name="_Int_BCf3tVFk" w:id="1870304395"/>
+      <w:bookmarkStart w:id="23" w:name="_Int_BCf3tVFk"/>
       <w:r>
         <w:rPr>
           <w:rFonts w:cs="Arial"/>
@@ -6584,7 +6346,7 @@
         </w:rPr>
         <w:t>similar to</w:t>
       </w:r>
-      <w:bookmarkEnd w:id="1870304395"/>
+      <w:bookmarkEnd w:id="23"/>
       <w:r>
         <w:rPr>
           <w:rFonts w:cs="Arial"/>
@@ -6647,25 +6409,7 @@
           <w:szCs w:val="22"/>
           <w:lang w:val="en-GB" w:bidi="ar-SA"/>
         </w:rPr>
-        <w:t xml:space="preserve"> like to implement procedural terrain between Points of Interest to add some </w:t>
-      </w:r>
-      <w:r>
-        <w:rPr>
-          <w:rFonts w:cs="Arial"/>
-          <w:sz w:val="22"/>
-          <w:szCs w:val="22"/>
-          <w:lang w:val="en-GB" w:bidi="ar-SA"/>
-        </w:rPr>
-        <w:t>replayability</w:t>
-      </w:r>
-      <w:r>
-        <w:rPr>
-          <w:rFonts w:cs="Arial"/>
-          <w:sz w:val="22"/>
-          <w:szCs w:val="22"/>
-          <w:lang w:val="en-GB" w:bidi="ar-SA"/>
-        </w:rPr>
-        <w:t>.</w:t>
+        <w:t xml:space="preserve"> like to implement procedural terrain between Points of Interest to add some replayability.</w:t>
       </w:r>
     </w:p>
     <w:p>
@@ -7691,7 +7435,7 @@
         <w:t>Hardware:</w:t>
       </w:r>
     </w:p>
-    <w:p w14:noSpellErr="1">
+    <w:p>
       <w:pPr>
         <w:autoSpaceDE w:val="0"/>
         <w:autoSpaceDN w:val="0"/>
@@ -7731,7 +7475,7 @@
         </w:rPr>
         <w:t xml:space="preserve">core processor will </w:t>
       </w:r>
-      <w:bookmarkStart w:name="_Int_0gWmOvGe" w:id="43125408"/>
+      <w:bookmarkStart w:id="24" w:name="_Int_0gWmOvGe"/>
       <w:r>
         <w:rPr>
           <w:rFonts w:cs="Arial"/>
@@ -7741,7 +7485,7 @@
         </w:rPr>
         <w:t>most likely be</w:t>
       </w:r>
-      <w:bookmarkEnd w:id="43125408"/>
+      <w:bookmarkEnd w:id="24"/>
       <w:r>
         <w:rPr>
           <w:rFonts w:cs="Arial"/>
@@ -7834,7 +7578,7 @@
         <w:t>Software:</w:t>
       </w:r>
     </w:p>
-    <w:p w14:noSpellErr="1">
+    <w:p>
       <w:pPr>
         <w:autoSpaceDE w:val="0"/>
         <w:autoSpaceDN w:val="0"/>
@@ -7854,18 +7598,9 @@
           <w:szCs w:val="22"/>
           <w:lang w:val="en-GB" w:bidi="ar-SA"/>
         </w:rPr>
-        <w:t>Windows 7 or later</w:t>
-      </w:r>
-      <w:r>
-        <w:rPr>
-          <w:rFonts w:cs="Arial"/>
-          <w:sz w:val="22"/>
-          <w:szCs w:val="22"/>
-          <w:lang w:val="en-GB" w:bidi="ar-SA"/>
-        </w:rPr>
-        <w:t xml:space="preserve"> will </w:t>
-      </w:r>
-      <w:bookmarkStart w:name="_Int_ai0jZlST" w:id="1037720968"/>
+        <w:t xml:space="preserve">Windows 7 or later will </w:t>
+      </w:r>
+      <w:bookmarkStart w:id="25" w:name="_Int_ai0jZlST"/>
       <w:r>
         <w:rPr>
           <w:rFonts w:cs="Arial"/>
@@ -7875,33 +7610,15 @@
         </w:rPr>
         <w:t>likely be</w:t>
       </w:r>
-      <w:bookmarkEnd w:id="1037720968"/>
-      <w:r>
-        <w:rPr>
-          <w:rFonts w:cs="Arial"/>
-          <w:sz w:val="22"/>
-          <w:szCs w:val="22"/>
-          <w:lang w:val="en-GB" w:bidi="ar-SA"/>
-        </w:rPr>
-        <w:t xml:space="preserve"> sufficient to </w:t>
-      </w:r>
-      <w:r>
-        <w:rPr>
-          <w:rFonts w:cs="Arial"/>
-          <w:sz w:val="22"/>
-          <w:szCs w:val="22"/>
-          <w:lang w:val="en-GB" w:bidi="ar-SA"/>
-        </w:rPr>
-        <w:t>maintain</w:t>
-      </w:r>
-      <w:r>
-        <w:rPr>
-          <w:rFonts w:cs="Arial"/>
-          <w:sz w:val="22"/>
-          <w:szCs w:val="22"/>
-          <w:lang w:val="en-GB" w:bidi="ar-SA"/>
-        </w:rPr>
-        <w:t xml:space="preserve"> compatibility.</w:t>
+      <w:bookmarkEnd w:id="25"/>
+      <w:r>
+        <w:rPr>
+          <w:rFonts w:cs="Arial"/>
+          <w:sz w:val="22"/>
+          <w:szCs w:val="22"/>
+          <w:lang w:val="en-GB" w:bidi="ar-SA"/>
+        </w:rPr>
+        <w:t xml:space="preserve"> sufficient to maintain compatibility.</w:t>
       </w:r>
     </w:p>
     <w:p>
@@ -8476,16 +8193,16 @@
       <w:pPr>
         <w:pStyle w:val="Heading1"/>
       </w:pPr>
-      <w:bookmarkStart w:name="_Toc242857918" w:id="2"/>
-      <w:bookmarkStart w:name="_Toc452555019" w:id="3"/>
+      <w:bookmarkStart w:id="26" w:name="_Toc242857918"/>
+      <w:bookmarkStart w:id="27" w:name="_Toc452555019"/>
       <w:r>
         <w:t xml:space="preserve">B. </w:t>
       </w:r>
       <w:r>
         <w:t>Design</w:t>
       </w:r>
-      <w:bookmarkEnd w:id="2"/>
-      <w:bookmarkEnd w:id="3"/>
+      <w:bookmarkEnd w:id="26"/>
+      <w:bookmarkEnd w:id="27"/>
     </w:p>
     <w:p>
       <w:pPr>
@@ -8494,7 +8211,7 @@
         <w:adjustRightInd w:val="0"/>
         <w:spacing w:before="0" w:after="0" w:line="240" w:lineRule="auto"/>
         <w:rPr>
-          <w:rFonts w:ascii="Arial" w:hAnsi="Arial" w:cs="Arial"/>
+          <w:rFonts w:cs="Arial"/>
           <w:sz w:val="22"/>
           <w:szCs w:val="22"/>
           <w:lang w:val="en-GB" w:bidi="ar-SA"/>
@@ -8514,87 +8231,6 @@
           <w:lang w:val="en-GB" w:bidi="ar-SA"/>
         </w:rPr>
       </w:pPr>
-      <w:r>
-        <w:rPr>
-          <w:rFonts w:cs="Arial"/>
-          <w:sz w:val="22"/>
-          <w:szCs w:val="22"/>
-          <w:lang w:val="en-GB" w:bidi="ar-SA"/>
-        </w:rPr>
-        <w:t xml:space="preserve">&lt;See </w:t>
-      </w:r>
-      <w:r>
-        <w:rPr>
-          <w:rFonts w:cs="Arial"/>
-          <w:sz w:val="22"/>
-          <w:szCs w:val="22"/>
-          <w:lang w:val="en-GB" w:bidi="ar-SA"/>
-        </w:rPr>
-        <w:t>H446-03</w:t>
-      </w:r>
-      <w:r>
-        <w:rPr>
-          <w:rFonts w:cs="Arial"/>
-          <w:sz w:val="22"/>
-          <w:szCs w:val="22"/>
-          <w:lang w:val="en-GB" w:bidi="ar-SA"/>
-        </w:rPr>
-        <w:t xml:space="preserve"> Project Advice Booklet for </w:t>
-      </w:r>
-      <w:r>
-        <w:rPr>
-          <w:rFonts w:cs="Arial"/>
-          <w:sz w:val="22"/>
-          <w:szCs w:val="22"/>
-          <w:lang w:val="en-GB" w:bidi="ar-SA"/>
-        </w:rPr>
-        <w:t>help and guidance</w:t>
-      </w:r>
-      <w:r>
-        <w:rPr>
-          <w:rFonts w:cs="Arial"/>
-          <w:sz w:val="22"/>
-          <w:szCs w:val="22"/>
-          <w:lang w:val="en-GB" w:bidi="ar-SA"/>
-        </w:rPr>
-        <w:t xml:space="preserve"> o</w:t>
-      </w:r>
-      <w:r>
-        <w:rPr>
-          <w:rFonts w:cs="Arial"/>
-          <w:sz w:val="22"/>
-          <w:szCs w:val="22"/>
-          <w:lang w:val="en-GB" w:bidi="ar-SA"/>
-        </w:rPr>
-        <w:t>n</w:t>
-      </w:r>
-      <w:r>
-        <w:rPr>
-          <w:rFonts w:cs="Arial"/>
-          <w:sz w:val="22"/>
-          <w:szCs w:val="22"/>
-          <w:lang w:val="en-GB" w:bidi="ar-SA"/>
-        </w:rPr>
-        <w:t xml:space="preserve"> </w:t>
-      </w:r>
-      <w:r>
-        <w:rPr>
-          <w:rFonts w:cs="Arial"/>
-          <w:sz w:val="22"/>
-          <w:szCs w:val="22"/>
-          <w:lang w:val="en-GB" w:bidi="ar-SA"/>
-        </w:rPr>
-        <w:t>w</w:t>
-      </w:r>
-      <w:r>
-        <w:rPr>
-          <w:rFonts w:cs="Arial"/>
-          <w:sz w:val="22"/>
-          <w:szCs w:val="22"/>
-          <w:lang w:val="en-GB" w:bidi="ar-SA"/>
-        </w:rPr>
-        <w:t xml:space="preserve">hat must go here.&gt; </w:t>
-      </w:r>
     </w:p>
     <w:p>
       <w:pPr>
@@ -8612,6 +8248,20 @@
     </w:p>
     <w:p>
       <w:pPr>
+        <w:pStyle w:val="Heading2"/>
+        <w:rPr>
+          <w:lang w:val="en-GB" w:bidi="ar-SA"/>
+        </w:rPr>
+      </w:pPr>
+      <w:r>
+        <w:rPr>
+          <w:lang w:val="en-GB" w:bidi="ar-SA"/>
+        </w:rPr>
+        <w:t>DECOMPOSITION</w:t>
+      </w:r>
+    </w:p>
+    <w:p>
+      <w:pPr>
         <w:autoSpaceDE w:val="0"/>
         <w:autoSpaceDN w:val="0"/>
         <w:adjustRightInd w:val="0"/>
@@ -8626,40 +8276,12 @@
     </w:p>
     <w:p>
       <w:pPr>
-        <w:autoSpaceDE w:val="0"/>
-        <w:autoSpaceDN w:val="0"/>
-        <w:adjustRightInd w:val="0"/>
-        <w:spacing w:before="0" w:after="0" w:line="240" w:lineRule="auto"/>
-        <w:rPr>
-          <w:rFonts w:cs="Arial"/>
-          <w:sz w:val="22"/>
-          <w:szCs w:val="22"/>
-          <w:lang w:val="en-GB" w:bidi="ar-SA"/>
-        </w:rPr>
-      </w:pPr>
-    </w:p>
-    <w:p>
-      <w:pPr>
-        <w:autoSpaceDE w:val="0"/>
-        <w:autoSpaceDN w:val="0"/>
-        <w:adjustRightInd w:val="0"/>
-        <w:spacing w:before="0" w:after="0" w:line="240" w:lineRule="auto"/>
-        <w:rPr>
-          <w:rFonts w:cs="Arial"/>
-          <w:sz w:val="22"/>
-          <w:szCs w:val="22"/>
-          <w:lang w:val="en-GB" w:bidi="ar-SA"/>
-        </w:rPr>
-      </w:pPr>
-    </w:p>
-    <w:p>
-      <w:pPr>
         <w:pStyle w:val="Heading2"/>
         <w:rPr>
           <w:lang w:val="en-GB" w:bidi="ar-SA"/>
         </w:rPr>
       </w:pPr>
-      <w:bookmarkStart w:name="_Toc452555020" w:id="4"/>
+      <w:bookmarkStart w:id="28" w:name="_Toc452555020"/>
       <w:r>
         <w:rPr>
           <w:lang w:val="en-GB" w:bidi="ar-SA"/>
@@ -8667,7 +8289,7 @@
         <w:lastRenderedPageBreak/>
         <w:t>Systems diagram</w:t>
       </w:r>
-      <w:bookmarkEnd w:id="4"/>
+      <w:bookmarkEnd w:id="28"/>
     </w:p>
     <w:p>
       <w:pPr>
@@ -8678,7 +8300,7 @@
           <w:szCs w:val="22"/>
         </w:rPr>
       </w:pPr>
-      <w:bookmarkStart w:name="_Toc242857920" w:id="5"/>
+      <w:bookmarkStart w:id="29" w:name="_Toc242857920"/>
       <w:r>
         <w:rPr>
           <w:caps/>
@@ -8707,11 +8329,11 @@
       <w:pPr>
         <w:pStyle w:val="Heading1"/>
       </w:pPr>
-      <w:bookmarkStart w:name="_Toc452555021" w:id="6"/>
+      <w:bookmarkStart w:id="30" w:name="_Toc452555021"/>
       <w:r>
         <w:t>C. Developing the coded solution (“The development story”)</w:t>
       </w:r>
-      <w:bookmarkEnd w:id="6"/>
+      <w:bookmarkEnd w:id="30"/>
     </w:p>
     <w:p>
       <w:pPr>
@@ -8826,11 +8448,11 @@
       <w:pPr>
         <w:pStyle w:val="Heading1"/>
       </w:pPr>
-      <w:bookmarkStart w:name="_Toc452555022" w:id="7"/>
+      <w:bookmarkStart w:id="31" w:name="_Toc452555022"/>
       <w:r>
         <w:t>D. Evaluation</w:t>
       </w:r>
-      <w:bookmarkEnd w:id="7"/>
+      <w:bookmarkEnd w:id="31"/>
     </w:p>
     <w:p>
       <w:pPr>
@@ -8941,7 +8563,7 @@
         <w:t xml:space="preserve">hat must go here.&gt; </w:t>
       </w:r>
     </w:p>
-    <w:bookmarkEnd w:id="5"/>
+    <w:bookmarkEnd w:id="29"/>
     <w:p>
       <w:pPr>
         <w:rPr>
@@ -8976,14 +8598,14 @@
           <w:lang w:val="en-GB" w:bidi="ar-SA"/>
         </w:rPr>
       </w:pPr>
-      <w:bookmarkStart w:name="_Toc452555023" w:id="8"/>
+      <w:bookmarkStart w:id="32" w:name="_Toc452555023"/>
       <w:r>
         <w:rPr>
           <w:lang w:val="en-GB" w:bidi="ar-SA"/>
         </w:rPr>
         <w:t>Project Appendixes</w:t>
       </w:r>
-      <w:bookmarkEnd w:id="8"/>
+      <w:bookmarkEnd w:id="32"/>
     </w:p>
     <w:p>
       <w:pPr>
@@ -9126,7 +8748,7 @@
         <w:t>TODO:</w:t>
       </w:r>
     </w:p>
-    <w:p w14:noSpellErr="1">
+    <w:p>
       <w:pPr>
         <w:rPr>
           <w:color w:val="000000" w:themeColor="text1"/>
@@ -9135,23 +8757,23 @@
       </w:pPr>
       <w:r>
         <w:rPr>
-          <w:color w:val="000000" w:themeColor="text1" w:themeTint="FF" w:themeShade="FF"/>
+          <w:color w:val="000000" w:themeColor="text1"/>
           <w:lang w:val="en-GB" w:bidi="ar-SA"/>
         </w:rPr>
         <w:t xml:space="preserve">Format the research so that </w:t>
       </w:r>
-      <w:bookmarkStart w:name="_Int_4e02JWeV" w:id="778608987"/>
-      <w:r>
-        <w:rPr>
-          <w:color w:val="000000" w:themeColor="text1" w:themeTint="FF" w:themeShade="FF"/>
+      <w:bookmarkStart w:id="33" w:name="_Int_4e02JWeV"/>
+      <w:r>
+        <w:rPr>
+          <w:color w:val="000000" w:themeColor="text1"/>
           <w:lang w:val="en-GB" w:bidi="ar-SA"/>
         </w:rPr>
         <w:t>it’s</w:t>
       </w:r>
-      <w:bookmarkEnd w:id="778608987"/>
-      <w:r>
-        <w:rPr>
-          <w:color w:val="000000" w:themeColor="text1" w:themeTint="FF" w:themeShade="FF"/>
+      <w:bookmarkEnd w:id="33"/>
+      <w:r>
+        <w:rPr>
+          <w:color w:val="000000" w:themeColor="text1"/>
           <w:lang w:val="en-GB" w:bidi="ar-SA"/>
         </w:rPr>
         <w:t xml:space="preserve"> less horrifying.</w:t>
@@ -9235,7 +8857,7 @@
       <w:pPr>
         <w:rPr>
           <w:color w:val="000000" w:themeColor="text1"/>
-          <w:lang w:val="en-GB" w:bidi="ar-SA"/>
+          <w:lang w:bidi="ar-SA"/>
         </w:rPr>
       </w:pPr>
       <w:r>
@@ -9245,41 +8867,48 @@
         </w:rPr>
         <w:t>Fill in decomposition with more info and be more specific.</w:t>
       </w:r>
-    </w:p>
-    <w:p>
-      <w:pPr>
+      <w:r>
         <w:rPr>
           <w:color w:val="000000" w:themeColor="text1"/>
           <w:lang w:val="en-GB" w:bidi="ar-SA"/>
         </w:rPr>
-      </w:pPr>
-      <w:r>
+        <w:t xml:space="preserve"> amog</w:t>
+      </w:r>
+    </w:p>
+    <w:p>
+      <w:pPr>
         <w:rPr>
           <w:color w:val="000000" w:themeColor="text1"/>
           <w:lang w:val="en-GB" w:bidi="ar-SA"/>
         </w:rPr>
+      </w:pPr>
+      <w:r>
+        <w:rPr>
+          <w:color w:val="000000" w:themeColor="text1"/>
+          <w:lang w:val="en-GB" w:bidi="ar-SA"/>
+        </w:rPr>
         <w:t>Expand success criteria.</w:t>
       </w:r>
     </w:p>
-    <w:p w14:noSpellErr="1">
+    <w:p>
       <w:pPr>
         <w:rPr>
           <w:color w:val="000000" w:themeColor="text1"/>
           <w:lang w:val="en-GB" w:bidi="ar-SA"/>
         </w:rPr>
       </w:pPr>
-      <w:bookmarkStart w:name="_Int_gbB4LTng" w:id="1231275565"/>
-      <w:r>
-        <w:rPr>
-          <w:color w:val="000000" w:themeColor="text1" w:themeTint="FF" w:themeShade="FF"/>
+      <w:bookmarkStart w:id="34" w:name="_Int_gbB4LTng"/>
+      <w:r>
+        <w:rPr>
+          <w:color w:val="000000" w:themeColor="text1"/>
           <w:lang w:val="en-GB" w:bidi="ar-SA"/>
         </w:rPr>
         <w:t>Cost :</w:t>
       </w:r>
-      <w:bookmarkEnd w:id="1231275565"/>
-      <w:r>
-        <w:rPr>
-          <w:color w:val="000000" w:themeColor="text1" w:themeTint="FF" w:themeShade="FF"/>
+      <w:bookmarkEnd w:id="34"/>
+      <w:r>
+        <w:rPr>
+          <w:color w:val="000000" w:themeColor="text1"/>
           <w:lang w:val="en-GB" w:bidi="ar-SA"/>
         </w:rPr>
         <w:t xml:space="preserve"> Resource ratio added to skill question.</w:t>
@@ -9374,7 +9003,7 @@
     <w:sectPr>
       <w:headerReference w:type="default" r:id="rId34"/>
       <w:footerReference w:type="default" r:id="rId35"/>
-      <w:pgSz w:w="12240" w:h="15840" w:orient="portrait"/>
+      <w:pgSz w:w="12240" w:h="15840"/>
       <w:pgMar w:top="993" w:right="1440" w:bottom="1560" w:left="1440" w:header="708" w:footer="708" w:gutter="0"/>
       <w:cols w:space="708"/>
       <w:docGrid w:linePitch="360"/>
@@ -9518,8 +9147,6 @@
     </w:r>
     <w:r>
       <w:tab/>
-    </w:r>
-    <w:r>
       <w:t>Candidate Number: &lt;</w:t>
     </w:r>
     <w:r>
@@ -9533,100 +9160,101 @@
 </file>
 
 <file path=word/intelligence2.xml><?xml version="1.0" encoding="utf-8"?>
-<int2:intelligence xmlns:int2="http://schemas.microsoft.com/office/intelligence/2020/intelligence">
+<int2:intelligence xmlns:int2="http://schemas.microsoft.com/office/intelligence/2020/intelligence" xmlns:oel="http://schemas.microsoft.com/office/2019/extlst">
   <int2:observations>
     <int2:textHash int2:hashCode="d7eRZTW4DKBkrI" int2:id="b2Hb8HI3">
-      <int2:state int2:type="AugLoop_Text_Critique" int2:value="Rejected"/>
+      <int2:state int2:value="Rejected" int2:type="AugLoop_Text_Critique"/>
     </int2:textHash>
     <int2:textHash int2:hashCode="fMaahgv9PhlNlm" int2:id="798cwuUA">
-      <int2:state int2:type="AugLoop_Text_Critique" int2:value="Rejected"/>
+      <int2:state int2:value="Rejected" int2:type="AugLoop_Text_Critique"/>
     </int2:textHash>
     <int2:textHash int2:hashCode="pyOT5AXlkY28Ik" int2:id="jHOJ3yoq">
-      <int2:state int2:type="AugLoop_Text_Critique" int2:value="Rejected"/>
+      <int2:state int2:value="Rejected" int2:type="AugLoop_Text_Critique"/>
     </int2:textHash>
     <int2:textHash int2:hashCode="07JJbHppsAEoLk" int2:id="YIDUnZGf">
-      <int2:state int2:type="AugLoop_Text_Critique" int2:value="Rejected"/>
+      <int2:state int2:value="Rejected" int2:type="AugLoop_Text_Critique"/>
     </int2:textHash>
     <int2:bookmark int2:bookmarkName="_Int_NEuOfDuW" int2:invalidationBookmarkName="" int2:hashCode="7So1rQ1HUl9xrt" int2:id="woXCzAAI">
-      <int2:state int2:type="AugLoop_Text_Critique" int2:value="Rejected"/>
+      <int2:state int2:value="Rejected" int2:type="AugLoop_Text_Critique"/>
     </int2:bookmark>
     <int2:bookmark int2:bookmarkName="_Int_NzcgHbfo" int2:invalidationBookmarkName="" int2:hashCode="Jrs1OsEV2aF7kw" int2:id="Ug7lFASb">
-      <int2:state int2:type="AugLoop_Text_Critique" int2:value="Rejected"/>
+      <int2:state int2:value="Rejected" int2:type="AugLoop_Text_Critique"/>
     </int2:bookmark>
     <int2:bookmark int2:bookmarkName="_Int_OF9JWx2j" int2:invalidationBookmarkName="" int2:hashCode="h52lM5B3AjPXMs" int2:id="7jxk3Q31">
-      <int2:state int2:type="AugLoop_Text_Critique" int2:value="Rejected"/>
+      <int2:state int2:value="Rejected" int2:type="AugLoop_Text_Critique"/>
     </int2:bookmark>
     <int2:bookmark int2:bookmarkName="_Int_4e02JWeV" int2:invalidationBookmarkName="" int2:hashCode="biDSsgPPvG2yGX" int2:id="zkMsN5C9">
-      <int2:state int2:type="AugLoop_Text_Critique" int2:value="Rejected"/>
+      <int2:state int2:value="Rejected" int2:type="AugLoop_Text_Critique"/>
     </int2:bookmark>
     <int2:bookmark int2:bookmarkName="_Int_ai0jZlST" int2:invalidationBookmarkName="" int2:hashCode="Ahkp2yRIj4thmq" int2:id="f57T60qA">
-      <int2:state int2:type="AugLoop_Text_Critique" int2:value="Rejected"/>
+      <int2:state int2:value="Rejected" int2:type="AugLoop_Text_Critique"/>
     </int2:bookmark>
     <int2:bookmark int2:bookmarkName="_Int_0gWmOvGe" int2:invalidationBookmarkName="" int2:hashCode="y+5LXKytsmHKlz" int2:id="RVC4jitc">
-      <int2:state int2:type="AugLoop_Text_Critique" int2:value="Rejected"/>
+      <int2:state int2:value="Rejected" int2:type="AugLoop_Text_Critique"/>
     </int2:bookmark>
     <int2:bookmark int2:bookmarkName="_Int_BCf3tVFk" int2:invalidationBookmarkName="" int2:hashCode="E1+Tt6RJBbZOzq" int2:id="iFPlFkLo">
-      <int2:state int2:type="AugLoop_Text_Critique" int2:value="Rejected"/>
+      <int2:state int2:value="Rejected" int2:type="AugLoop_Text_Critique"/>
     </int2:bookmark>
     <int2:bookmark int2:bookmarkName="_Int_tCyjBK44" int2:invalidationBookmarkName="" int2:hashCode="oDKeFME1Nby2NZ" int2:id="TBfqU6mD">
-      <int2:state int2:type="AugLoop_Text_Critique" int2:value="Rejected"/>
+      <int2:state int2:value="Rejected" int2:type="AugLoop_Text_Critique"/>
     </int2:bookmark>
     <int2:bookmark int2:bookmarkName="_Int_R6xEQ2NV" int2:invalidationBookmarkName="" int2:hashCode="2devFG/PIpBdAc" int2:id="C3hnMo16">
-      <int2:state int2:type="AugLoop_Text_Critique" int2:value="Rejected"/>
+      <int2:state int2:value="Rejected" int2:type="AugLoop_Text_Critique"/>
     </int2:bookmark>
     <int2:bookmark int2:bookmarkName="_Int_ohLiHij2" int2:invalidationBookmarkName="" int2:hashCode="k71DLUuOHfG2ic" int2:id="ilYeQCb8">
-      <int2:state int2:type="AugLoop_Text_Critique" int2:value="Rejected"/>
+      <int2:state int2:value="Rejected" int2:type="AugLoop_Text_Critique"/>
     </int2:bookmark>
     <int2:bookmark int2:bookmarkName="_Int_H40j9Jiu" int2:invalidationBookmarkName="" int2:hashCode="77pzvLIcLZiy60" int2:id="l8oDw39k">
-      <int2:state int2:type="AugLoop_Text_Critique" int2:value="Rejected"/>
+      <int2:state int2:value="Rejected" int2:type="AugLoop_Text_Critique"/>
     </int2:bookmark>
     <int2:bookmark int2:bookmarkName="_Int_iBaGEKmI" int2:invalidationBookmarkName="" int2:hashCode="H3fHKT/M6x3U65" int2:id="ms7ERp6N">
-      <int2:state int2:type="AugLoop_Text_Critique" int2:value="Rejected"/>
+      <int2:state int2:value="Rejected" int2:type="AugLoop_Text_Critique"/>
     </int2:bookmark>
     <int2:bookmark int2:bookmarkName="_Int_c8Pxpxt0" int2:invalidationBookmarkName="" int2:hashCode="440v6IRNVkBjw1" int2:id="x3LMBaUX">
-      <int2:state int2:type="AugLoop_Text_Critique" int2:value="Rejected"/>
+      <int2:state int2:value="Rejected" int2:type="AugLoop_Text_Critique"/>
     </int2:bookmark>
     <int2:bookmark int2:bookmarkName="_Int_tPj2fjuO" int2:invalidationBookmarkName="" int2:hashCode="YEwbtE2Vj30HRF" int2:id="L5wkYzWt">
-      <int2:state int2:type="AugLoop_Text_Critique" int2:value="Rejected"/>
+      <int2:state int2:value="Rejected" int2:type="AugLoop_Text_Critique"/>
     </int2:bookmark>
     <int2:bookmark int2:bookmarkName="_Int_uBt8hqsH" int2:invalidationBookmarkName="" int2:hashCode="ykpN01he1cPKII" int2:id="fgjKsdZT">
-      <int2:state int2:type="AugLoop_Text_Critique" int2:value="Rejected"/>
+      <int2:state int2:value="Rejected" int2:type="AugLoop_Text_Critique"/>
     </int2:bookmark>
     <int2:bookmark int2:bookmarkName="_Int_mjdi6j2J" int2:invalidationBookmarkName="" int2:hashCode="G/WzxjWenoOHdm" int2:id="iEdUVHvx">
-      <int2:state int2:type="AugLoop_Text_Critique" int2:value="Rejected"/>
+      <int2:state int2:value="Rejected" int2:type="AugLoop_Text_Critique"/>
     </int2:bookmark>
     <int2:bookmark int2:bookmarkName="_Int_VC0TCXpn" int2:invalidationBookmarkName="" int2:hashCode="vTAXH3QM+G49Iu" int2:id="sLSnm2EJ">
-      <int2:state int2:type="AugLoop_Text_Critique" int2:value="Rejected"/>
+      <int2:state int2:value="Rejected" int2:type="AugLoop_Text_Critique"/>
     </int2:bookmark>
     <int2:bookmark int2:bookmarkName="_Int_0sJ1UET5" int2:invalidationBookmarkName="" int2:hashCode="E1+Tt6RJBbZOzq" int2:id="nsdOdm48">
-      <int2:state int2:type="AugLoop_Text_Critique" int2:value="Rejected"/>
+      <int2:state int2:value="Rejected" int2:type="AugLoop_Text_Critique"/>
     </int2:bookmark>
     <int2:bookmark int2:bookmarkName="_Int_wpbvv4R6" int2:invalidationBookmarkName="" int2:hashCode="3Ada0ihw6OO6Ed" int2:id="DvFkUnHN">
-      <int2:state int2:type="AugLoop_Text_Critique" int2:value="Rejected"/>
+      <int2:state int2:value="Rejected" int2:type="AugLoop_Text_Critique"/>
     </int2:bookmark>
     <int2:bookmark int2:bookmarkName="_Int_ghDQpIZf" int2:invalidationBookmarkName="" int2:hashCode="JZXw/X6uf5oalp" int2:id="u9Zien0T">
-      <int2:state int2:type="AugLoop_Text_Critique" int2:value="Rejected"/>
+      <int2:state int2:value="Rejected" int2:type="AugLoop_Text_Critique"/>
     </int2:bookmark>
     <int2:bookmark int2:bookmarkName="_Int_xH7Ixjjg" int2:invalidationBookmarkName="" int2:hashCode="y+5LXKytsmHKlz" int2:id="yV45OkoC">
-      <int2:state int2:type="AugLoop_Text_Critique" int2:value="Rejected"/>
+      <int2:state int2:value="Rejected" int2:type="AugLoop_Text_Critique"/>
     </int2:bookmark>
     <int2:bookmark int2:bookmarkName="_Int_hrUU6ggO" int2:invalidationBookmarkName="" int2:hashCode="4eMFk7t45zJgzl" int2:id="OkgCTvGy">
-      <int2:state int2:type="AugLoop_Text_Critique" int2:value="Rejected"/>
+      <int2:state int2:value="Rejected" int2:type="AugLoop_Text_Critique"/>
     </int2:bookmark>
     <int2:bookmark int2:bookmarkName="_Int_np2w44ca" int2:invalidationBookmarkName="" int2:hashCode="8WBzyBvprxA/le" int2:id="IR1tvsS6">
-      <int2:state int2:type="AugLoop_Text_Critique" int2:value="Rejected"/>
+      <int2:state int2:value="Rejected" int2:type="AugLoop_Text_Critique"/>
     </int2:bookmark>
     <int2:bookmark int2:bookmarkName="_Int_dwlrKUXA" int2:invalidationBookmarkName="" int2:hashCode="NveA/b2lsrLOhc" int2:id="VmlfVMt6">
-      <int2:state int2:type="AugLoop_Acronyms_AcronymsCritique" int2:value="Rejected"/>
+      <int2:state int2:value="Rejected" int2:type="AugLoop_Acronyms_AcronymsCritique"/>
     </int2:bookmark>
     <int2:bookmark int2:bookmarkName="_Int_pj4isYBg" int2:invalidationBookmarkName="" int2:hashCode="CVXdgYIGpA6JEB" int2:id="SGsl2LNT">
-      <int2:state int2:type="AugLoop_Text_Critique" int2:value="Rejected"/>
+      <int2:state int2:value="Rejected" int2:type="AugLoop_Text_Critique"/>
     </int2:bookmark>
     <int2:bookmark int2:bookmarkName="_Int_gbB4LTng" int2:invalidationBookmarkName="" int2:hashCode="2Yn72LplnfF061" int2:id="kx30dPXa">
-      <int2:state int2:type="AugLoop_Text_Critique" int2:value="Rejected"/>
+      <int2:state int2:value="Rejected" int2:type="AugLoop_Text_Critique"/>
     </int2:bookmark>
   </int2:observations>
   <int2:intelligenceSettings/>
+  <int2:onDemandWorkflows/>
 </int2:intelligence>
 </file>
 
@@ -9731,7 +9359,7 @@
         <w:ind w:left="720" w:hanging="360"/>
       </w:pPr>
       <w:rPr>
-        <w:rFonts w:hint="default" w:ascii="Symbol" w:hAnsi="Symbol"/>
+        <w:rFonts w:ascii="Symbol" w:hAnsi="Symbol" w:hint="default"/>
       </w:rPr>
     </w:lvl>
     <w:lvl w:ilvl="1" w:tplc="04090003" w:tentative="1">
@@ -9743,7 +9371,7 @@
         <w:ind w:left="1440" w:hanging="360"/>
       </w:pPr>
       <w:rPr>
-        <w:rFonts w:hint="default" w:ascii="Courier New" w:hAnsi="Courier New" w:cs="Courier New"/>
+        <w:rFonts w:ascii="Courier New" w:hAnsi="Courier New" w:cs="Courier New" w:hint="default"/>
       </w:rPr>
     </w:lvl>
     <w:lvl w:ilvl="2" w:tplc="04090005" w:tentative="1">
@@ -9755,7 +9383,7 @@
         <w:ind w:left="2160" w:hanging="360"/>
       </w:pPr>
       <w:rPr>
-        <w:rFonts w:hint="default" w:ascii="Wingdings" w:hAnsi="Wingdings"/>
+        <w:rFonts w:ascii="Wingdings" w:hAnsi="Wingdings" w:hint="default"/>
       </w:rPr>
     </w:lvl>
     <w:lvl w:ilvl="3" w:tplc="04090001" w:tentative="1">
@@ -9767,7 +9395,7 @@
         <w:ind w:left="2880" w:hanging="360"/>
       </w:pPr>
       <w:rPr>
-        <w:rFonts w:hint="default" w:ascii="Symbol" w:hAnsi="Symbol"/>
+        <w:rFonts w:ascii="Symbol" w:hAnsi="Symbol" w:hint="default"/>
       </w:rPr>
     </w:lvl>
     <w:lvl w:ilvl="4" w:tplc="04090003" w:tentative="1">
@@ -9779,7 +9407,7 @@
         <w:ind w:left="3600" w:hanging="360"/>
       </w:pPr>
       <w:rPr>
-        <w:rFonts w:hint="default" w:ascii="Courier New" w:hAnsi="Courier New" w:cs="Courier New"/>
+        <w:rFonts w:ascii="Courier New" w:hAnsi="Courier New" w:cs="Courier New" w:hint="default"/>
       </w:rPr>
     </w:lvl>
     <w:lvl w:ilvl="5" w:tplc="04090005" w:tentative="1">
@@ -9791,7 +9419,7 @@
         <w:ind w:left="4320" w:hanging="360"/>
       </w:pPr>
       <w:rPr>
-        <w:rFonts w:hint="default" w:ascii="Wingdings" w:hAnsi="Wingdings"/>
+        <w:rFonts w:ascii="Wingdings" w:hAnsi="Wingdings" w:hint="default"/>
       </w:rPr>
     </w:lvl>
     <w:lvl w:ilvl="6" w:tplc="04090001" w:tentative="1">
@@ -9803,7 +9431,7 @@
         <w:ind w:left="5040" w:hanging="360"/>
       </w:pPr>
       <w:rPr>
-        <w:rFonts w:hint="default" w:ascii="Symbol" w:hAnsi="Symbol"/>
+        <w:rFonts w:ascii="Symbol" w:hAnsi="Symbol" w:hint="default"/>
       </w:rPr>
     </w:lvl>
     <w:lvl w:ilvl="7" w:tplc="04090003" w:tentative="1">
@@ -9815,7 +9443,7 @@
         <w:ind w:left="5760" w:hanging="360"/>
       </w:pPr>
       <w:rPr>
-        <w:rFonts w:hint="default" w:ascii="Courier New" w:hAnsi="Courier New" w:cs="Courier New"/>
+        <w:rFonts w:ascii="Courier New" w:hAnsi="Courier New" w:cs="Courier New" w:hint="default"/>
       </w:rPr>
     </w:lvl>
     <w:lvl w:ilvl="8" w:tplc="04090005" w:tentative="1">
@@ -9827,7 +9455,7 @@
         <w:ind w:left="6480" w:hanging="360"/>
       </w:pPr>
       <w:rPr>
-        <w:rFonts w:hint="default" w:ascii="Wingdings" w:hAnsi="Wingdings"/>
+        <w:rFonts w:ascii="Wingdings" w:hAnsi="Wingdings" w:hint="default"/>
       </w:rPr>
     </w:lvl>
   </w:abstractNum>
@@ -10019,7 +9647,7 @@
         <w:ind w:left="720" w:hanging="360"/>
       </w:pPr>
       <w:rPr>
-        <w:rFonts w:hint="default" w:ascii="Symbol" w:hAnsi="Symbol"/>
+        <w:rFonts w:ascii="Symbol" w:hAnsi="Symbol" w:hint="default"/>
       </w:rPr>
     </w:lvl>
     <w:lvl w:ilvl="1" w:tplc="08090003" w:tentative="1">
@@ -10031,7 +9659,7 @@
         <w:ind w:left="1440" w:hanging="360"/>
       </w:pPr>
       <w:rPr>
-        <w:rFonts w:hint="default" w:ascii="Courier New" w:hAnsi="Courier New" w:cs="Courier New"/>
+        <w:rFonts w:ascii="Courier New" w:hAnsi="Courier New" w:cs="Courier New" w:hint="default"/>
       </w:rPr>
     </w:lvl>
     <w:lvl w:ilvl="2" w:tplc="08090005" w:tentative="1">
@@ -10043,7 +9671,7 @@
         <w:ind w:left="2160" w:hanging="360"/>
       </w:pPr>
       <w:rPr>
-        <w:rFonts w:hint="default" w:ascii="Wingdings" w:hAnsi="Wingdings"/>
+        <w:rFonts w:ascii="Wingdings" w:hAnsi="Wingdings" w:hint="default"/>
       </w:rPr>
     </w:lvl>
     <w:lvl w:ilvl="3" w:tplc="08090001" w:tentative="1">
@@ -10055,7 +9683,7 @@
         <w:ind w:left="2880" w:hanging="360"/>
       </w:pPr>
       <w:rPr>
-        <w:rFonts w:hint="default" w:ascii="Symbol" w:hAnsi="Symbol"/>
+        <w:rFonts w:ascii="Symbol" w:hAnsi="Symbol" w:hint="default"/>
       </w:rPr>
     </w:lvl>
     <w:lvl w:ilvl="4" w:tplc="08090003" w:tentative="1">
@@ -10067,7 +9695,7 @@
         <w:ind w:left="3600" w:hanging="360"/>
       </w:pPr>
       <w:rPr>
-        <w:rFonts w:hint="default" w:ascii="Courier New" w:hAnsi="Courier New" w:cs="Courier New"/>
+        <w:rFonts w:ascii="Courier New" w:hAnsi="Courier New" w:cs="Courier New" w:hint="default"/>
       </w:rPr>
     </w:lvl>
     <w:lvl w:ilvl="5" w:tplc="08090005" w:tentative="1">
@@ -10079,7 +9707,7 @@
         <w:ind w:left="4320" w:hanging="360"/>
       </w:pPr>
       <w:rPr>
-        <w:rFonts w:hint="default" w:ascii="Wingdings" w:hAnsi="Wingdings"/>
+        <w:rFonts w:ascii="Wingdings" w:hAnsi="Wingdings" w:hint="default"/>
       </w:rPr>
     </w:lvl>
     <w:lvl w:ilvl="6" w:tplc="08090001" w:tentative="1">
@@ -10091,7 +9719,7 @@
         <w:ind w:left="5040" w:hanging="360"/>
       </w:pPr>
       <w:rPr>
-        <w:rFonts w:hint="default" w:ascii="Symbol" w:hAnsi="Symbol"/>
+        <w:rFonts w:ascii="Symbol" w:hAnsi="Symbol" w:hint="default"/>
       </w:rPr>
     </w:lvl>
     <w:lvl w:ilvl="7" w:tplc="08090003" w:tentative="1">
@@ -10103,7 +9731,7 @@
         <w:ind w:left="5760" w:hanging="360"/>
       </w:pPr>
       <w:rPr>
-        <w:rFonts w:hint="default" w:ascii="Courier New" w:hAnsi="Courier New" w:cs="Courier New"/>
+        <w:rFonts w:ascii="Courier New" w:hAnsi="Courier New" w:cs="Courier New" w:hint="default"/>
       </w:rPr>
     </w:lvl>
     <w:lvl w:ilvl="8" w:tplc="08090005" w:tentative="1">
@@ -10115,7 +9743,7 @@
         <w:ind w:left="6480" w:hanging="360"/>
       </w:pPr>
       <w:rPr>
-        <w:rFonts w:hint="default" w:ascii="Wingdings" w:hAnsi="Wingdings"/>
+        <w:rFonts w:ascii="Wingdings" w:hAnsi="Wingdings" w:hint="default"/>
       </w:rPr>
     </w:lvl>
   </w:abstractNum>
@@ -10132,7 +9760,7 @@
         <w:ind w:left="720" w:hanging="360"/>
       </w:pPr>
       <w:rPr>
-        <w:rFonts w:hint="default" w:ascii="Symbol" w:hAnsi="Symbol"/>
+        <w:rFonts w:ascii="Symbol" w:hAnsi="Symbol" w:hint="default"/>
       </w:rPr>
     </w:lvl>
     <w:lvl w:ilvl="1" w:tplc="04090003" w:tentative="1">
@@ -10144,7 +9772,7 @@
         <w:ind w:left="1440" w:hanging="360"/>
       </w:pPr>
       <w:rPr>
-        <w:rFonts w:hint="default" w:ascii="Courier New" w:hAnsi="Courier New" w:cs="Courier New"/>
+        <w:rFonts w:ascii="Courier New" w:hAnsi="Courier New" w:cs="Courier New" w:hint="default"/>
       </w:rPr>
     </w:lvl>
     <w:lvl w:ilvl="2" w:tplc="04090005" w:tentative="1">
@@ -10156,7 +9784,7 @@
         <w:ind w:left="2160" w:hanging="360"/>
       </w:pPr>
       <w:rPr>
-        <w:rFonts w:hint="default" w:ascii="Wingdings" w:hAnsi="Wingdings"/>
+        <w:rFonts w:ascii="Wingdings" w:hAnsi="Wingdings" w:hint="default"/>
       </w:rPr>
     </w:lvl>
     <w:lvl w:ilvl="3" w:tplc="04090001" w:tentative="1">
@@ -10168,7 +9796,7 @@
         <w:ind w:left="2880" w:hanging="360"/>
       </w:pPr>
       <w:rPr>
-        <w:rFonts w:hint="default" w:ascii="Symbol" w:hAnsi="Symbol"/>
+        <w:rFonts w:ascii="Symbol" w:hAnsi="Symbol" w:hint="default"/>
       </w:rPr>
     </w:lvl>
     <w:lvl w:ilvl="4" w:tplc="04090003" w:tentative="1">
@@ -10180,7 +9808,7 @@
         <w:ind w:left="3600" w:hanging="360"/>
       </w:pPr>
       <w:rPr>
-        <w:rFonts w:hint="default" w:ascii="Courier New" w:hAnsi="Courier New" w:cs="Courier New"/>
+        <w:rFonts w:ascii="Courier New" w:hAnsi="Courier New" w:cs="Courier New" w:hint="default"/>
       </w:rPr>
     </w:lvl>
     <w:lvl w:ilvl="5" w:tplc="04090005" w:tentative="1">
@@ -10192,7 +9820,7 @@
         <w:ind w:left="4320" w:hanging="360"/>
       </w:pPr>
       <w:rPr>
-        <w:rFonts w:hint="default" w:ascii="Wingdings" w:hAnsi="Wingdings"/>
+        <w:rFonts w:ascii="Wingdings" w:hAnsi="Wingdings" w:hint="default"/>
       </w:rPr>
     </w:lvl>
     <w:lvl w:ilvl="6" w:tplc="04090001" w:tentative="1">
@@ -10204,7 +9832,7 @@
         <w:ind w:left="5040" w:hanging="360"/>
       </w:pPr>
       <w:rPr>
-        <w:rFonts w:hint="default" w:ascii="Symbol" w:hAnsi="Symbol"/>
+        <w:rFonts w:ascii="Symbol" w:hAnsi="Symbol" w:hint="default"/>
       </w:rPr>
     </w:lvl>
     <w:lvl w:ilvl="7" w:tplc="04090003" w:tentative="1">
@@ -10216,7 +9844,7 @@
         <w:ind w:left="5760" w:hanging="360"/>
       </w:pPr>
       <w:rPr>
-        <w:rFonts w:hint="default" w:ascii="Courier New" w:hAnsi="Courier New" w:cs="Courier New"/>
+        <w:rFonts w:ascii="Courier New" w:hAnsi="Courier New" w:cs="Courier New" w:hint="default"/>
       </w:rPr>
     </w:lvl>
     <w:lvl w:ilvl="8" w:tplc="04090005" w:tentative="1">
@@ -10228,7 +9856,7 @@
         <w:ind w:left="6480" w:hanging="360"/>
       </w:pPr>
       <w:rPr>
-        <w:rFonts w:hint="default" w:ascii="Wingdings" w:hAnsi="Wingdings"/>
+        <w:rFonts w:ascii="Wingdings" w:hAnsi="Wingdings" w:hint="default"/>
       </w:rPr>
     </w:lvl>
   </w:abstractNum>
@@ -10245,7 +9873,7 @@
         <w:ind w:left="720" w:hanging="360"/>
       </w:pPr>
       <w:rPr>
-        <w:rFonts w:hint="default" w:ascii="Symbol" w:hAnsi="Symbol"/>
+        <w:rFonts w:ascii="Symbol" w:hAnsi="Symbol" w:hint="default"/>
       </w:rPr>
     </w:lvl>
     <w:lvl w:ilvl="1" w:tplc="08090003" w:tentative="1">
@@ -10257,7 +9885,7 @@
         <w:ind w:left="1440" w:hanging="360"/>
       </w:pPr>
       <w:rPr>
-        <w:rFonts w:hint="default" w:ascii="Courier New" w:hAnsi="Courier New" w:cs="Courier New"/>
+        <w:rFonts w:ascii="Courier New" w:hAnsi="Courier New" w:cs="Courier New" w:hint="default"/>
       </w:rPr>
     </w:lvl>
     <w:lvl w:ilvl="2" w:tplc="08090005" w:tentative="1">
@@ -10269,7 +9897,7 @@
         <w:ind w:left="2160" w:hanging="360"/>
       </w:pPr>
       <w:rPr>
-        <w:rFonts w:hint="default" w:ascii="Wingdings" w:hAnsi="Wingdings"/>
+        <w:rFonts w:ascii="Wingdings" w:hAnsi="Wingdings" w:hint="default"/>
       </w:rPr>
     </w:lvl>
     <w:lvl w:ilvl="3" w:tplc="08090001" w:tentative="1">
@@ -10281,7 +9909,7 @@
         <w:ind w:left="2880" w:hanging="360"/>
       </w:pPr>
       <w:rPr>
-        <w:rFonts w:hint="default" w:ascii="Symbol" w:hAnsi="Symbol"/>
+        <w:rFonts w:ascii="Symbol" w:hAnsi="Symbol" w:hint="default"/>
       </w:rPr>
     </w:lvl>
     <w:lvl w:ilvl="4" w:tplc="08090003" w:tentative="1">
@@ -10293,7 +9921,7 @@
         <w:ind w:left="3600" w:hanging="360"/>
       </w:pPr>
       <w:rPr>
-        <w:rFonts w:hint="default" w:ascii="Courier New" w:hAnsi="Courier New" w:cs="Courier New"/>
+        <w:rFonts w:ascii="Courier New" w:hAnsi="Courier New" w:cs="Courier New" w:hint="default"/>
       </w:rPr>
     </w:lvl>
     <w:lvl w:ilvl="5" w:tplc="08090005" w:tentative="1">
@@ -10305,7 +9933,7 @@
         <w:ind w:left="4320" w:hanging="360"/>
       </w:pPr>
       <w:rPr>
-        <w:rFonts w:hint="default" w:ascii="Wingdings" w:hAnsi="Wingdings"/>
+        <w:rFonts w:ascii="Wingdings" w:hAnsi="Wingdings" w:hint="default"/>
       </w:rPr>
     </w:lvl>
     <w:lvl w:ilvl="6" w:tplc="08090001" w:tentative="1">
@@ -10317,7 +9945,7 @@
         <w:ind w:left="5040" w:hanging="360"/>
       </w:pPr>
       <w:rPr>
-        <w:rFonts w:hint="default" w:ascii="Symbol" w:hAnsi="Symbol"/>
+        <w:rFonts w:ascii="Symbol" w:hAnsi="Symbol" w:hint="default"/>
       </w:rPr>
     </w:lvl>
     <w:lvl w:ilvl="7" w:tplc="08090003" w:tentative="1">
@@ -10329,7 +9957,7 @@
         <w:ind w:left="5760" w:hanging="360"/>
       </w:pPr>
       <w:rPr>
-        <w:rFonts w:hint="default" w:ascii="Courier New" w:hAnsi="Courier New" w:cs="Courier New"/>
+        <w:rFonts w:ascii="Courier New" w:hAnsi="Courier New" w:cs="Courier New" w:hint="default"/>
       </w:rPr>
     </w:lvl>
     <w:lvl w:ilvl="8" w:tplc="08090005" w:tentative="1">
@@ -10341,7 +9969,7 @@
         <w:ind w:left="6480" w:hanging="360"/>
       </w:pPr>
       <w:rPr>
-        <w:rFonts w:hint="default" w:ascii="Wingdings" w:hAnsi="Wingdings"/>
+        <w:rFonts w:ascii="Wingdings" w:hAnsi="Wingdings" w:hint="default"/>
       </w:rPr>
     </w:lvl>
   </w:abstractNum>
@@ -10447,7 +10075,7 @@
         <w:ind w:left="720" w:hanging="360"/>
       </w:pPr>
       <w:rPr>
-        <w:rFonts w:hint="default" w:ascii="Symbol" w:hAnsi="Symbol"/>
+        <w:rFonts w:ascii="Symbol" w:hAnsi="Symbol" w:hint="default"/>
       </w:rPr>
     </w:lvl>
     <w:lvl w:ilvl="1" w:tplc="04090003" w:tentative="1">
@@ -10459,7 +10087,7 @@
         <w:ind w:left="1440" w:hanging="360"/>
       </w:pPr>
       <w:rPr>
-        <w:rFonts w:hint="default" w:ascii="Courier New" w:hAnsi="Courier New" w:cs="Courier New"/>
+        <w:rFonts w:ascii="Courier New" w:hAnsi="Courier New" w:cs="Courier New" w:hint="default"/>
       </w:rPr>
     </w:lvl>
     <w:lvl w:ilvl="2" w:tplc="04090005" w:tentative="1">
@@ -10471,7 +10099,7 @@
         <w:ind w:left="2160" w:hanging="360"/>
       </w:pPr>
       <w:rPr>
-        <w:rFonts w:hint="default" w:ascii="Wingdings" w:hAnsi="Wingdings"/>
+        <w:rFonts w:ascii="Wingdings" w:hAnsi="Wingdings" w:hint="default"/>
       </w:rPr>
     </w:lvl>
     <w:lvl w:ilvl="3" w:tplc="04090001" w:tentative="1">
@@ -10483,7 +10111,7 @@
         <w:ind w:left="2880" w:hanging="360"/>
       </w:pPr>
       <w:rPr>
-        <w:rFonts w:hint="default" w:ascii="Symbol" w:hAnsi="Symbol"/>
+        <w:rFonts w:ascii="Symbol" w:hAnsi="Symbol" w:hint="default"/>
       </w:rPr>
     </w:lvl>
     <w:lvl w:ilvl="4" w:tplc="04090003" w:tentative="1">
@@ -10495,7 +10123,7 @@
         <w:ind w:left="3600" w:hanging="360"/>
       </w:pPr>
       <w:rPr>
-        <w:rFonts w:hint="default" w:ascii="Courier New" w:hAnsi="Courier New" w:cs="Courier New"/>
+        <w:rFonts w:ascii="Courier New" w:hAnsi="Courier New" w:cs="Courier New" w:hint="default"/>
       </w:rPr>
     </w:lvl>
     <w:lvl w:ilvl="5" w:tplc="04090005" w:tentative="1">
@@ -10507,7 +10135,7 @@
         <w:ind w:left="4320" w:hanging="360"/>
       </w:pPr>
       <w:rPr>
-        <w:rFonts w:hint="default" w:ascii="Wingdings" w:hAnsi="Wingdings"/>
+        <w:rFonts w:ascii="Wingdings" w:hAnsi="Wingdings" w:hint="default"/>
       </w:rPr>
     </w:lvl>
     <w:lvl w:ilvl="6" w:tplc="04090001" w:tentative="1">
@@ -10519,7 +10147,7 @@
         <w:ind w:left="5040" w:hanging="360"/>
       </w:pPr>
       <w:rPr>
-        <w:rFonts w:hint="default" w:ascii="Symbol" w:hAnsi="Symbol"/>
+        <w:rFonts w:ascii="Symbol" w:hAnsi="Symbol" w:hint="default"/>
       </w:rPr>
     </w:lvl>
     <w:lvl w:ilvl="7" w:tplc="04090003" w:tentative="1">
@@ -10531,7 +10159,7 @@
         <w:ind w:left="5760" w:hanging="360"/>
       </w:pPr>
       <w:rPr>
-        <w:rFonts w:hint="default" w:ascii="Courier New" w:hAnsi="Courier New" w:cs="Courier New"/>
+        <w:rFonts w:ascii="Courier New" w:hAnsi="Courier New" w:cs="Courier New" w:hint="default"/>
       </w:rPr>
     </w:lvl>
     <w:lvl w:ilvl="8" w:tplc="04090005" w:tentative="1">
@@ -10543,7 +10171,7 @@
         <w:ind w:left="6480" w:hanging="360"/>
       </w:pPr>
       <w:rPr>
-        <w:rFonts w:hint="default" w:ascii="Wingdings" w:hAnsi="Wingdings"/>
+        <w:rFonts w:ascii="Wingdings" w:hAnsi="Wingdings" w:hint="default"/>
       </w:rPr>
     </w:lvl>
   </w:abstractNum>
@@ -10560,7 +10188,7 @@
         <w:ind w:left="720" w:hanging="360"/>
       </w:pPr>
       <w:rPr>
-        <w:rFonts w:hint="default" w:ascii="Symbol" w:hAnsi="Symbol"/>
+        <w:rFonts w:ascii="Symbol" w:hAnsi="Symbol" w:hint="default"/>
       </w:rPr>
     </w:lvl>
     <w:lvl w:ilvl="1" w:tplc="04090003" w:tentative="1">
@@ -10572,7 +10200,7 @@
         <w:ind w:left="1440" w:hanging="360"/>
       </w:pPr>
       <w:rPr>
-        <w:rFonts w:hint="default" w:ascii="Courier New" w:hAnsi="Courier New" w:cs="Courier New"/>
+        <w:rFonts w:ascii="Courier New" w:hAnsi="Courier New" w:cs="Courier New" w:hint="default"/>
       </w:rPr>
     </w:lvl>
     <w:lvl w:ilvl="2" w:tplc="04090005" w:tentative="1">
@@ -10584,7 +10212,7 @@
         <w:ind w:left="2160" w:hanging="360"/>
       </w:pPr>
       <w:rPr>
-        <w:rFonts w:hint="default" w:ascii="Wingdings" w:hAnsi="Wingdings"/>
+        <w:rFonts w:ascii="Wingdings" w:hAnsi="Wingdings" w:hint="default"/>
       </w:rPr>
     </w:lvl>
     <w:lvl w:ilvl="3" w:tplc="04090001" w:tentative="1">
@@ -10596,7 +10224,7 @@
         <w:ind w:left="2880" w:hanging="360"/>
       </w:pPr>
       <w:rPr>
-        <w:rFonts w:hint="default" w:ascii="Symbol" w:hAnsi="Symbol"/>
+        <w:rFonts w:ascii="Symbol" w:hAnsi="Symbol" w:hint="default"/>
       </w:rPr>
     </w:lvl>
     <w:lvl w:ilvl="4" w:tplc="04090003" w:tentative="1">
@@ -10608,7 +10236,7 @@
         <w:ind w:left="3600" w:hanging="360"/>
       </w:pPr>
       <w:rPr>
-        <w:rFonts w:hint="default" w:ascii="Courier New" w:hAnsi="Courier New" w:cs="Courier New"/>
+        <w:rFonts w:ascii="Courier New" w:hAnsi="Courier New" w:cs="Courier New" w:hint="default"/>
       </w:rPr>
     </w:lvl>
     <w:lvl w:ilvl="5" w:tplc="04090005" w:tentative="1">
@@ -10620,7 +10248,7 @@
         <w:ind w:left="4320" w:hanging="360"/>
       </w:pPr>
       <w:rPr>
-        <w:rFonts w:hint="default" w:ascii="Wingdings" w:hAnsi="Wingdings"/>
+        <w:rFonts w:ascii="Wingdings" w:hAnsi="Wingdings" w:hint="default"/>
       </w:rPr>
     </w:lvl>
     <w:lvl w:ilvl="6" w:tplc="04090001" w:tentative="1">
@@ -10632,7 +10260,7 @@
         <w:ind w:left="5040" w:hanging="360"/>
       </w:pPr>
       <w:rPr>
-        <w:rFonts w:hint="default" w:ascii="Symbol" w:hAnsi="Symbol"/>
+        <w:rFonts w:ascii="Symbol" w:hAnsi="Symbol" w:hint="default"/>
       </w:rPr>
     </w:lvl>
     <w:lvl w:ilvl="7" w:tplc="04090003" w:tentative="1">
@@ -10644,7 +10272,7 @@
         <w:ind w:left="5760" w:hanging="360"/>
       </w:pPr>
       <w:rPr>
-        <w:rFonts w:hint="default" w:ascii="Courier New" w:hAnsi="Courier New" w:cs="Courier New"/>
+        <w:rFonts w:ascii="Courier New" w:hAnsi="Courier New" w:cs="Courier New" w:hint="default"/>
       </w:rPr>
     </w:lvl>
     <w:lvl w:ilvl="8" w:tplc="04090005" w:tentative="1">
@@ -10656,7 +10284,7 @@
         <w:ind w:left="6480" w:hanging="360"/>
       </w:pPr>
       <w:rPr>
-        <w:rFonts w:hint="default" w:ascii="Wingdings" w:hAnsi="Wingdings"/>
+        <w:rFonts w:ascii="Wingdings" w:hAnsi="Wingdings" w:hint="default"/>
       </w:rPr>
     </w:lvl>
   </w:abstractNum>
@@ -10673,7 +10301,7 @@
         <w:ind w:left="720" w:hanging="360"/>
       </w:pPr>
       <w:rPr>
-        <w:rFonts w:hint="default" w:ascii="Symbol" w:hAnsi="Symbol"/>
+        <w:rFonts w:ascii="Symbol" w:hAnsi="Symbol" w:hint="default"/>
       </w:rPr>
     </w:lvl>
     <w:lvl w:ilvl="1" w:tplc="04090003" w:tentative="1">
@@ -10685,7 +10313,7 @@
         <w:ind w:left="1440" w:hanging="360"/>
       </w:pPr>
       <w:rPr>
-        <w:rFonts w:hint="default" w:ascii="Courier New" w:hAnsi="Courier New" w:cs="Courier New"/>
+        <w:rFonts w:ascii="Courier New" w:hAnsi="Courier New" w:cs="Courier New" w:hint="default"/>
       </w:rPr>
     </w:lvl>
     <w:lvl w:ilvl="2" w:tplc="04090005" w:tentative="1">
@@ -10697,7 +10325,7 @@
         <w:ind w:left="2160" w:hanging="360"/>
       </w:pPr>
       <w:rPr>
-        <w:rFonts w:hint="default" w:ascii="Wingdings" w:hAnsi="Wingdings"/>
+        <w:rFonts w:ascii="Wingdings" w:hAnsi="Wingdings" w:hint="default"/>
       </w:rPr>
     </w:lvl>
     <w:lvl w:ilvl="3" w:tplc="04090001" w:tentative="1">
@@ -10709,7 +10337,7 @@
         <w:ind w:left="2880" w:hanging="360"/>
       </w:pPr>
       <w:rPr>
-        <w:rFonts w:hint="default" w:ascii="Symbol" w:hAnsi="Symbol"/>
+        <w:rFonts w:ascii="Symbol" w:hAnsi="Symbol" w:hint="default"/>
       </w:rPr>
     </w:lvl>
     <w:lvl w:ilvl="4" w:tplc="04090003" w:tentative="1">
@@ -10721,7 +10349,7 @@
         <w:ind w:left="3600" w:hanging="360"/>
       </w:pPr>
       <w:rPr>
-        <w:rFonts w:hint="default" w:ascii="Courier New" w:hAnsi="Courier New" w:cs="Courier New"/>
+        <w:rFonts w:ascii="Courier New" w:hAnsi="Courier New" w:cs="Courier New" w:hint="default"/>
       </w:rPr>
     </w:lvl>
     <w:lvl w:ilvl="5" w:tplc="04090005" w:tentative="1">
@@ -10733,7 +10361,7 @@
         <w:ind w:left="4320" w:hanging="360"/>
       </w:pPr>
       <w:rPr>
-        <w:rFonts w:hint="default" w:ascii="Wingdings" w:hAnsi="Wingdings"/>
+        <w:rFonts w:ascii="Wingdings" w:hAnsi="Wingdings" w:hint="default"/>
       </w:rPr>
     </w:lvl>
     <w:lvl w:ilvl="6" w:tplc="04090001" w:tentative="1">
@@ -10745,7 +10373,7 @@
         <w:ind w:left="5040" w:hanging="360"/>
       </w:pPr>
       <w:rPr>
-        <w:rFonts w:hint="default" w:ascii="Symbol" w:hAnsi="Symbol"/>
+        <w:rFonts w:ascii="Symbol" w:hAnsi="Symbol" w:hint="default"/>
       </w:rPr>
     </w:lvl>
     <w:lvl w:ilvl="7" w:tplc="04090003" w:tentative="1">
@@ -10757,7 +10385,7 @@
         <w:ind w:left="5760" w:hanging="360"/>
       </w:pPr>
       <w:rPr>
-        <w:rFonts w:hint="default" w:ascii="Courier New" w:hAnsi="Courier New" w:cs="Courier New"/>
+        <w:rFonts w:ascii="Courier New" w:hAnsi="Courier New" w:cs="Courier New" w:hint="default"/>
       </w:rPr>
     </w:lvl>
     <w:lvl w:ilvl="8" w:tplc="04090005" w:tentative="1">
@@ -10769,7 +10397,7 @@
         <w:ind w:left="6480" w:hanging="360"/>
       </w:pPr>
       <w:rPr>
-        <w:rFonts w:hint="default" w:ascii="Wingdings" w:hAnsi="Wingdings"/>
+        <w:rFonts w:ascii="Wingdings" w:hAnsi="Wingdings" w:hint="default"/>
       </w:rPr>
     </w:lvl>
   </w:abstractNum>
@@ -10786,7 +10414,7 @@
         <w:ind w:left="720" w:hanging="360"/>
       </w:pPr>
       <w:rPr>
-        <w:rFonts w:hint="default" w:ascii="Symbol" w:hAnsi="Symbol"/>
+        <w:rFonts w:ascii="Symbol" w:hAnsi="Symbol" w:hint="default"/>
       </w:rPr>
     </w:lvl>
     <w:lvl w:ilvl="1" w:tplc="04090003" w:tentative="1">
@@ -10798,7 +10426,7 @@
         <w:ind w:left="1440" w:hanging="360"/>
       </w:pPr>
       <w:rPr>
-        <w:rFonts w:hint="default" w:ascii="Courier New" w:hAnsi="Courier New" w:cs="Courier New"/>
+        <w:rFonts w:ascii="Courier New" w:hAnsi="Courier New" w:cs="Courier New" w:hint="default"/>
       </w:rPr>
     </w:lvl>
     <w:lvl w:ilvl="2" w:tplc="04090005" w:tentative="1">
@@ -10810,7 +10438,7 @@
         <w:ind w:left="2160" w:hanging="360"/>
       </w:pPr>
       <w:rPr>
-        <w:rFonts w:hint="default" w:ascii="Wingdings" w:hAnsi="Wingdings"/>
+        <w:rFonts w:ascii="Wingdings" w:hAnsi="Wingdings" w:hint="default"/>
       </w:rPr>
     </w:lvl>
     <w:lvl w:ilvl="3" w:tplc="04090001" w:tentative="1">
@@ -10822,7 +10450,7 @@
         <w:ind w:left="2880" w:hanging="360"/>
       </w:pPr>
       <w:rPr>
-        <w:rFonts w:hint="default" w:ascii="Symbol" w:hAnsi="Symbol"/>
+        <w:rFonts w:ascii="Symbol" w:hAnsi="Symbol" w:hint="default"/>
       </w:rPr>
     </w:lvl>
     <w:lvl w:ilvl="4" w:tplc="04090003" w:tentative="1">
@@ -10834,7 +10462,7 @@
         <w:ind w:left="3600" w:hanging="360"/>
       </w:pPr>
       <w:rPr>
-        <w:rFonts w:hint="default" w:ascii="Courier New" w:hAnsi="Courier New" w:cs="Courier New"/>
+        <w:rFonts w:ascii="Courier New" w:hAnsi="Courier New" w:cs="Courier New" w:hint="default"/>
       </w:rPr>
     </w:lvl>
     <w:lvl w:ilvl="5" w:tplc="04090005" w:tentative="1">
@@ -10846,7 +10474,7 @@
         <w:ind w:left="4320" w:hanging="360"/>
       </w:pPr>
       <w:rPr>
-        <w:rFonts w:hint="default" w:ascii="Wingdings" w:hAnsi="Wingdings"/>
+        <w:rFonts w:ascii="Wingdings" w:hAnsi="Wingdings" w:hint="default"/>
       </w:rPr>
     </w:lvl>
     <w:lvl w:ilvl="6" w:tplc="04090001" w:tentative="1">
@@ -10858,7 +10486,7 @@
         <w:ind w:left="5040" w:hanging="360"/>
       </w:pPr>
       <w:rPr>
-        <w:rFonts w:hint="default" w:ascii="Symbol" w:hAnsi="Symbol"/>
+        <w:rFonts w:ascii="Symbol" w:hAnsi="Symbol" w:hint="default"/>
       </w:rPr>
     </w:lvl>
     <w:lvl w:ilvl="7" w:tplc="04090003" w:tentative="1">
@@ -10870,7 +10498,7 @@
         <w:ind w:left="5760" w:hanging="360"/>
       </w:pPr>
       <w:rPr>
-        <w:rFonts w:hint="default" w:ascii="Courier New" w:hAnsi="Courier New" w:cs="Courier New"/>
+        <w:rFonts w:ascii="Courier New" w:hAnsi="Courier New" w:cs="Courier New" w:hint="default"/>
       </w:rPr>
     </w:lvl>
     <w:lvl w:ilvl="8" w:tplc="04090005" w:tentative="1">
@@ -10882,7 +10510,7 @@
         <w:ind w:left="6480" w:hanging="360"/>
       </w:pPr>
       <w:rPr>
-        <w:rFonts w:hint="default" w:ascii="Wingdings" w:hAnsi="Wingdings"/>
+        <w:rFonts w:ascii="Wingdings" w:hAnsi="Wingdings" w:hint="default"/>
       </w:rPr>
     </w:lvl>
   </w:abstractNum>
@@ -10899,7 +10527,7 @@
         <w:ind w:left="720" w:hanging="360"/>
       </w:pPr>
       <w:rPr>
-        <w:rFonts w:hint="default" w:ascii="Symbol" w:hAnsi="Symbol"/>
+        <w:rFonts w:ascii="Symbol" w:hAnsi="Symbol" w:hint="default"/>
       </w:rPr>
     </w:lvl>
     <w:lvl w:ilvl="1" w:tplc="08090003" w:tentative="1">
@@ -10911,7 +10539,7 @@
         <w:ind w:left="1440" w:hanging="360"/>
       </w:pPr>
       <w:rPr>
-        <w:rFonts w:hint="default" w:ascii="Courier New" w:hAnsi="Courier New" w:cs="Courier New"/>
+        <w:rFonts w:ascii="Courier New" w:hAnsi="Courier New" w:cs="Courier New" w:hint="default"/>
       </w:rPr>
     </w:lvl>
     <w:lvl w:ilvl="2" w:tplc="08090005" w:tentative="1">
@@ -10923,7 +10551,7 @@
         <w:ind w:left="2160" w:hanging="360"/>
       </w:pPr>
       <w:rPr>
-        <w:rFonts w:hint="default" w:ascii="Wingdings" w:hAnsi="Wingdings"/>
+        <w:rFonts w:ascii="Wingdings" w:hAnsi="Wingdings" w:hint="default"/>
       </w:rPr>
     </w:lvl>
     <w:lvl w:ilvl="3" w:tplc="08090001" w:tentative="1">
@@ -10935,7 +10563,7 @@
         <w:ind w:left="2880" w:hanging="360"/>
       </w:pPr>
       <w:rPr>
-        <w:rFonts w:hint="default" w:ascii="Symbol" w:hAnsi="Symbol"/>
+        <w:rFonts w:ascii="Symbol" w:hAnsi="Symbol" w:hint="default"/>
       </w:rPr>
     </w:lvl>
     <w:lvl w:ilvl="4" w:tplc="08090003" w:tentative="1">
@@ -10947,7 +10575,7 @@
         <w:ind w:left="3600" w:hanging="360"/>
       </w:pPr>
       <w:rPr>
-        <w:rFonts w:hint="default" w:ascii="Courier New" w:hAnsi="Courier New" w:cs="Courier New"/>
+        <w:rFonts w:ascii="Courier New" w:hAnsi="Courier New" w:cs="Courier New" w:hint="default"/>
       </w:rPr>
     </w:lvl>
     <w:lvl w:ilvl="5" w:tplc="08090005" w:tentative="1">
@@ -10959,7 +10587,7 @@
         <w:ind w:left="4320" w:hanging="360"/>
       </w:pPr>
       <w:rPr>
-        <w:rFonts w:hint="default" w:ascii="Wingdings" w:hAnsi="Wingdings"/>
+        <w:rFonts w:ascii="Wingdings" w:hAnsi="Wingdings" w:hint="default"/>
       </w:rPr>
     </w:lvl>
     <w:lvl w:ilvl="6" w:tplc="08090001" w:tentative="1">
@@ -10971,7 +10599,7 @@
         <w:ind w:left="5040" w:hanging="360"/>
       </w:pPr>
       <w:rPr>
-        <w:rFonts w:hint="default" w:ascii="Symbol" w:hAnsi="Symbol"/>
+        <w:rFonts w:ascii="Symbol" w:hAnsi="Symbol" w:hint="default"/>
       </w:rPr>
     </w:lvl>
     <w:lvl w:ilvl="7" w:tplc="08090003" w:tentative="1">
@@ -10983,7 +10611,7 @@
         <w:ind w:left="5760" w:hanging="360"/>
       </w:pPr>
       <w:rPr>
-        <w:rFonts w:hint="default" w:ascii="Courier New" w:hAnsi="Courier New" w:cs="Courier New"/>
+        <w:rFonts w:ascii="Courier New" w:hAnsi="Courier New" w:cs="Courier New" w:hint="default"/>
       </w:rPr>
     </w:lvl>
     <w:lvl w:ilvl="8" w:tplc="08090005" w:tentative="1">
@@ -10995,7 +10623,7 @@
         <w:ind w:left="6480" w:hanging="360"/>
       </w:pPr>
       <w:rPr>
-        <w:rFonts w:hint="default" w:ascii="Wingdings" w:hAnsi="Wingdings"/>
+        <w:rFonts w:ascii="Wingdings" w:hAnsi="Wingdings" w:hint="default"/>
       </w:rPr>
     </w:lvl>
   </w:abstractNum>
@@ -11012,7 +10640,7 @@
         <w:ind w:left="720" w:hanging="360"/>
       </w:pPr>
       <w:rPr>
-        <w:rFonts w:hint="default" w:ascii="Symbol" w:hAnsi="Symbol"/>
+        <w:rFonts w:ascii="Symbol" w:hAnsi="Symbol" w:hint="default"/>
       </w:rPr>
     </w:lvl>
     <w:lvl w:ilvl="1" w:tplc="04090003" w:tentative="1">
@@ -11024,7 +10652,7 @@
         <w:ind w:left="1440" w:hanging="360"/>
       </w:pPr>
       <w:rPr>
-        <w:rFonts w:hint="default" w:ascii="Courier New" w:hAnsi="Courier New" w:cs="Courier New"/>
+        <w:rFonts w:ascii="Courier New" w:hAnsi="Courier New" w:cs="Courier New" w:hint="default"/>
       </w:rPr>
     </w:lvl>
     <w:lvl w:ilvl="2" w:tplc="04090005" w:tentative="1">
@@ -11036,7 +10664,7 @@
         <w:ind w:left="2160" w:hanging="360"/>
       </w:pPr>
       <w:rPr>
-        <w:rFonts w:hint="default" w:ascii="Wingdings" w:hAnsi="Wingdings"/>
+        <w:rFonts w:ascii="Wingdings" w:hAnsi="Wingdings" w:hint="default"/>
       </w:rPr>
     </w:lvl>
     <w:lvl w:ilvl="3" w:tplc="04090001" w:tentative="1">
@@ -11048,7 +10676,7 @@
         <w:ind w:left="2880" w:hanging="360"/>
       </w:pPr>
       <w:rPr>
-        <w:rFonts w:hint="default" w:ascii="Symbol" w:hAnsi="Symbol"/>
+        <w:rFonts w:ascii="Symbol" w:hAnsi="Symbol" w:hint="default"/>
       </w:rPr>
     </w:lvl>
     <w:lvl w:ilvl="4" w:tplc="04090003" w:tentative="1">
@@ -11060,7 +10688,7 @@
         <w:ind w:left="3600" w:hanging="360"/>
       </w:pPr>
       <w:rPr>
-        <w:rFonts w:hint="default" w:ascii="Courier New" w:hAnsi="Courier New" w:cs="Courier New"/>
+        <w:rFonts w:ascii="Courier New" w:hAnsi="Courier New" w:cs="Courier New" w:hint="default"/>
       </w:rPr>
     </w:lvl>
     <w:lvl w:ilvl="5" w:tplc="04090005" w:tentative="1">
@@ -11072,7 +10700,7 @@
         <w:ind w:left="4320" w:hanging="360"/>
       </w:pPr>
       <w:rPr>
-        <w:rFonts w:hint="default" w:ascii="Wingdings" w:hAnsi="Wingdings"/>
+        <w:rFonts w:ascii="Wingdings" w:hAnsi="Wingdings" w:hint="default"/>
       </w:rPr>
     </w:lvl>
     <w:lvl w:ilvl="6" w:tplc="04090001" w:tentative="1">
@@ -11084,7 +10712,7 @@
         <w:ind w:left="5040" w:hanging="360"/>
       </w:pPr>
       <w:rPr>
-        <w:rFonts w:hint="default" w:ascii="Symbol" w:hAnsi="Symbol"/>
+        <w:rFonts w:ascii="Symbol" w:hAnsi="Symbol" w:hint="default"/>
       </w:rPr>
     </w:lvl>
     <w:lvl w:ilvl="7" w:tplc="04090003" w:tentative="1">
@@ -11096,7 +10724,7 @@
         <w:ind w:left="5760" w:hanging="360"/>
       </w:pPr>
       <w:rPr>
-        <w:rFonts w:hint="default" w:ascii="Courier New" w:hAnsi="Courier New" w:cs="Courier New"/>
+        <w:rFonts w:ascii="Courier New" w:hAnsi="Courier New" w:cs="Courier New" w:hint="default"/>
       </w:rPr>
     </w:lvl>
     <w:lvl w:ilvl="8" w:tplc="04090005" w:tentative="1">
@@ -11108,7 +10736,7 @@
         <w:ind w:left="6480" w:hanging="360"/>
       </w:pPr>
       <w:rPr>
-        <w:rFonts w:hint="default" w:ascii="Wingdings" w:hAnsi="Wingdings"/>
+        <w:rFonts w:ascii="Wingdings" w:hAnsi="Wingdings" w:hint="default"/>
       </w:rPr>
     </w:lvl>
   </w:abstractNum>
@@ -11158,11 +10786,11 @@
 </file>
 
 <file path=word/styles.xml><?xml version="1.0" encoding="utf-8"?>
-<w:styles xmlns:wp14="http://schemas.microsoft.com/office/word/2010/wordprocessingDrawing" xmlns:mc="http://schemas.openxmlformats.org/markup-compatibility/2006" xmlns:r="http://schemas.openxmlformats.org/officeDocument/2006/relationships" xmlns:w="http://schemas.openxmlformats.org/wordprocessingml/2006/main" xmlns:w14="http://schemas.microsoft.com/office/word/2010/wordml" xmlns:w15="http://schemas.microsoft.com/office/word/2012/wordml" xmlns:w16cex="http://schemas.microsoft.com/office/word/2018/wordml/cex" xmlns:w16cid="http://schemas.microsoft.com/office/word/2016/wordml/cid" xmlns:w16="http://schemas.microsoft.com/office/word/2018/wordml" xmlns:w16sdtdh="http://schemas.microsoft.com/office/word/2020/wordml/sdtdatahash" xmlns:w16se="http://schemas.microsoft.com/office/word/2015/wordml/symex" mc:Ignorable="w14 w15 w16se w16cid w16 w16cex w16sdtdh wp14">
+<w:styles xmlns:mc="http://schemas.openxmlformats.org/markup-compatibility/2006" xmlns:r="http://schemas.openxmlformats.org/officeDocument/2006/relationships" xmlns:w="http://schemas.openxmlformats.org/wordprocessingml/2006/main" xmlns:w14="http://schemas.microsoft.com/office/word/2010/wordml" xmlns:w15="http://schemas.microsoft.com/office/word/2012/wordml" xmlns:w16cex="http://schemas.microsoft.com/office/word/2018/wordml/cex" xmlns:w16cid="http://schemas.microsoft.com/office/word/2016/wordml/cid" xmlns:w16="http://schemas.microsoft.com/office/word/2018/wordml" xmlns:w16sdtdh="http://schemas.microsoft.com/office/word/2020/wordml/sdtdatahash" xmlns:w16se="http://schemas.microsoft.com/office/word/2015/wordml/symex" mc:Ignorable="w14 w15 w16se w16cid w16 w16cex w16sdtdh">
   <w:docDefaults>
     <w:rPrDefault>
       <w:rPr>
-        <w:rFonts w:asciiTheme="minorHAnsi" w:hAnsiTheme="minorHAnsi" w:eastAsiaTheme="minorEastAsia" w:cstheme="minorBidi"/>
+        <w:rFonts w:asciiTheme="minorHAnsi" w:eastAsiaTheme="minorEastAsia" w:hAnsiTheme="minorHAnsi" w:cstheme="minorBidi"/>
         <w:sz w:val="22"/>
         <w:szCs w:val="22"/>
         <w:lang w:val="en-US" w:eastAsia="en-US" w:bidi="en-US"/>
@@ -11177,14 +10805,14 @@
   <w:latentStyles w:defLockedState="0" w:defUIPriority="99" w:defSemiHidden="0" w:defUnhideWhenUsed="0" w:defQFormat="0" w:count="376">
     <w:lsdException w:name="Normal" w:uiPriority="0" w:qFormat="1"/>
     <w:lsdException w:name="heading 1" w:uiPriority="9" w:qFormat="1"/>
-    <w:lsdException w:name="heading 2" w:uiPriority="9" w:semiHidden="1" w:unhideWhenUsed="1" w:qFormat="1"/>
-    <w:lsdException w:name="heading 3" w:uiPriority="9" w:semiHidden="1" w:unhideWhenUsed="1" w:qFormat="1"/>
-    <w:lsdException w:name="heading 4" w:uiPriority="9" w:semiHidden="1" w:unhideWhenUsed="1" w:qFormat="1"/>
-    <w:lsdException w:name="heading 5" w:uiPriority="9" w:semiHidden="1" w:unhideWhenUsed="1" w:qFormat="1"/>
-    <w:lsdException w:name="heading 6" w:uiPriority="9" w:semiHidden="1" w:unhideWhenUsed="1" w:qFormat="1"/>
-    <w:lsdException w:name="heading 7" w:uiPriority="9" w:semiHidden="1" w:unhideWhenUsed="1" w:qFormat="1"/>
-    <w:lsdException w:name="heading 8" w:uiPriority="9" w:semiHidden="1" w:unhideWhenUsed="1" w:qFormat="1"/>
-    <w:lsdException w:name="heading 9" w:uiPriority="9" w:semiHidden="1" w:unhideWhenUsed="1" w:qFormat="1"/>
+    <w:lsdException w:name="heading 2" w:semiHidden="1" w:uiPriority="9" w:unhideWhenUsed="1" w:qFormat="1"/>
+    <w:lsdException w:name="heading 3" w:semiHidden="1" w:uiPriority="9" w:unhideWhenUsed="1" w:qFormat="1"/>
+    <w:lsdException w:name="heading 4" w:semiHidden="1" w:uiPriority="9" w:unhideWhenUsed="1" w:qFormat="1"/>
+    <w:lsdException w:name="heading 5" w:semiHidden="1" w:uiPriority="9" w:unhideWhenUsed="1" w:qFormat="1"/>
+    <w:lsdException w:name="heading 6" w:semiHidden="1" w:uiPriority="9" w:unhideWhenUsed="1" w:qFormat="1"/>
+    <w:lsdException w:name="heading 7" w:semiHidden="1" w:uiPriority="9" w:unhideWhenUsed="1" w:qFormat="1"/>
+    <w:lsdException w:name="heading 8" w:semiHidden="1" w:uiPriority="9" w:unhideWhenUsed="1" w:qFormat="1"/>
+    <w:lsdException w:name="heading 9" w:semiHidden="1" w:uiPriority="9" w:unhideWhenUsed="1" w:qFormat="1"/>
     <w:lsdException w:name="index 1" w:semiHidden="1" w:unhideWhenUsed="1"/>
     <w:lsdException w:name="index 2" w:semiHidden="1" w:unhideWhenUsed="1"/>
     <w:lsdException w:name="index 3" w:semiHidden="1" w:unhideWhenUsed="1"/>
@@ -11194,22 +10822,22 @@
     <w:lsdException w:name="index 7" w:semiHidden="1" w:unhideWhenUsed="1"/>
     <w:lsdException w:name="index 8" w:semiHidden="1" w:unhideWhenUsed="1"/>
     <w:lsdException w:name="index 9" w:semiHidden="1" w:unhideWhenUsed="1"/>
-    <w:lsdException w:name="toc 1" w:uiPriority="39" w:semiHidden="1" w:unhideWhenUsed="1"/>
-    <w:lsdException w:name="toc 2" w:uiPriority="39" w:semiHidden="1" w:unhideWhenUsed="1"/>
-    <w:lsdException w:name="toc 3" w:uiPriority="39" w:semiHidden="1" w:unhideWhenUsed="1"/>
-    <w:lsdException w:name="toc 4" w:uiPriority="39" w:semiHidden="1" w:unhideWhenUsed="1"/>
-    <w:lsdException w:name="toc 5" w:uiPriority="39" w:semiHidden="1" w:unhideWhenUsed="1"/>
-    <w:lsdException w:name="toc 6" w:uiPriority="39" w:semiHidden="1" w:unhideWhenUsed="1"/>
-    <w:lsdException w:name="toc 7" w:uiPriority="39" w:semiHidden="1" w:unhideWhenUsed="1"/>
-    <w:lsdException w:name="toc 8" w:uiPriority="39" w:semiHidden="1" w:unhideWhenUsed="1"/>
-    <w:lsdException w:name="toc 9" w:uiPriority="39" w:semiHidden="1" w:unhideWhenUsed="1"/>
+    <w:lsdException w:name="toc 1" w:semiHidden="1" w:uiPriority="39" w:unhideWhenUsed="1"/>
+    <w:lsdException w:name="toc 2" w:semiHidden="1" w:uiPriority="39" w:unhideWhenUsed="1"/>
+    <w:lsdException w:name="toc 3" w:semiHidden="1" w:uiPriority="39" w:unhideWhenUsed="1"/>
+    <w:lsdException w:name="toc 4" w:semiHidden="1" w:uiPriority="39" w:unhideWhenUsed="1"/>
+    <w:lsdException w:name="toc 5" w:semiHidden="1" w:uiPriority="39" w:unhideWhenUsed="1"/>
+    <w:lsdException w:name="toc 6" w:semiHidden="1" w:uiPriority="39" w:unhideWhenUsed="1"/>
+    <w:lsdException w:name="toc 7" w:semiHidden="1" w:uiPriority="39" w:unhideWhenUsed="1"/>
+    <w:lsdException w:name="toc 8" w:semiHidden="1" w:uiPriority="39" w:unhideWhenUsed="1"/>
+    <w:lsdException w:name="toc 9" w:semiHidden="1" w:uiPriority="39" w:unhideWhenUsed="1"/>
     <w:lsdException w:name="Normal Indent" w:semiHidden="1" w:unhideWhenUsed="1"/>
     <w:lsdException w:name="footnote text" w:semiHidden="1" w:unhideWhenUsed="1"/>
     <w:lsdException w:name="annotation text" w:semiHidden="1" w:unhideWhenUsed="1"/>
     <w:lsdException w:name="header" w:semiHidden="1" w:unhideWhenUsed="1"/>
     <w:lsdException w:name="footer" w:semiHidden="1" w:unhideWhenUsed="1"/>
     <w:lsdException w:name="index heading" w:semiHidden="1" w:unhideWhenUsed="1"/>
-    <w:lsdException w:name="caption" w:uiPriority="35" w:semiHidden="1" w:unhideWhenUsed="1" w:qFormat="1"/>
+    <w:lsdException w:name="caption" w:semiHidden="1" w:uiPriority="35" w:unhideWhenUsed="1" w:qFormat="1"/>
     <w:lsdException w:name="table of figures" w:semiHidden="1" w:unhideWhenUsed="1"/>
     <w:lsdException w:name="envelope address" w:semiHidden="1" w:unhideWhenUsed="1"/>
     <w:lsdException w:name="envelope return" w:semiHidden="1" w:unhideWhenUsed="1"/>
@@ -11240,7 +10868,7 @@
     <w:lsdException w:name="Title" w:uiPriority="10" w:qFormat="1"/>
     <w:lsdException w:name="Closing" w:semiHidden="1" w:unhideWhenUsed="1"/>
     <w:lsdException w:name="Signature" w:semiHidden="1" w:unhideWhenUsed="1"/>
-    <w:lsdException w:name="Default Paragraph Font" w:uiPriority="1" w:semiHidden="1" w:unhideWhenUsed="1"/>
+    <w:lsdException w:name="Default Paragraph Font" w:semiHidden="1" w:uiPriority="1" w:unhideWhenUsed="1"/>
     <w:lsdException w:name="Body Text" w:semiHidden="1" w:unhideWhenUsed="1"/>
     <w:lsdException w:name="Body Text Indent" w:semiHidden="1" w:unhideWhenUsed="1"/>
     <w:lsdException w:name="List Continue" w:semiHidden="1" w:unhideWhenUsed="1"/>
@@ -11440,8 +11068,8 @@
     <w:lsdException w:name="Subtle Reference" w:uiPriority="31" w:qFormat="1"/>
     <w:lsdException w:name="Intense Reference" w:uiPriority="32" w:qFormat="1"/>
     <w:lsdException w:name="Book Title" w:uiPriority="33" w:qFormat="1"/>
-    <w:lsdException w:name="Bibliography" w:uiPriority="37" w:semiHidden="1" w:unhideWhenUsed="1"/>
-    <w:lsdException w:name="TOC Heading" w:uiPriority="39" w:semiHidden="1" w:unhideWhenUsed="1" w:qFormat="1"/>
+    <w:lsdException w:name="Bibliography" w:semiHidden="1" w:uiPriority="37" w:unhideWhenUsed="1"/>
+    <w:lsdException w:name="TOC Heading" w:semiHidden="1" w:uiPriority="39" w:unhideWhenUsed="1" w:qFormat="1"/>
     <w:lsdException w:name="Plain Table 1" w:uiPriority="41"/>
     <w:lsdException w:name="Plain Table 2" w:uiPriority="42"/>
     <w:lsdException w:name="Plain Table 3" w:uiPriority="43"/>
@@ -11552,7 +11180,7 @@
     <w:lsdException w:name="Unresolved Mention" w:semiHidden="1" w:unhideWhenUsed="1"/>
     <w:lsdException w:name="Smart Link" w:semiHidden="1" w:unhideWhenUsed="1"/>
   </w:latentStyles>
-  <w:style w:type="paragraph" w:styleId="Normal" w:default="1">
+  <w:style w:type="paragraph" w:default="1" w:styleId="Normal">
     <w:name w:val="Normal"/>
     <w:qFormat/>
     <w:rsid w:val="00840501"/>
@@ -11571,10 +11199,10 @@
     <w:rsid w:val="00332091"/>
     <w:pPr>
       <w:pBdr>
-        <w:top w:val="single" w:color="C00000" w:sz="24" w:space="0"/>
-        <w:left w:val="single" w:color="C00000" w:sz="24" w:space="0"/>
-        <w:bottom w:val="single" w:color="C00000" w:sz="24" w:space="0"/>
-        <w:right w:val="single" w:color="C00000" w:sz="24" w:space="0"/>
+        <w:top w:val="single" w:sz="24" w:space="0" w:color="C00000"/>
+        <w:left w:val="single" w:sz="24" w:space="0" w:color="C00000"/>
+        <w:bottom w:val="single" w:sz="24" w:space="0" w:color="C00000"/>
+        <w:right w:val="single" w:sz="24" w:space="0" w:color="C00000"/>
       </w:pBdr>
       <w:shd w:val="clear" w:color="auto" w:fill="C00000"/>
       <w:spacing w:after="0"/>
@@ -11601,10 +11229,10 @@
     <w:rsid w:val="00332091"/>
     <w:pPr>
       <w:pBdr>
-        <w:top w:val="single" w:color="F2DBDB" w:themeColor="accent2" w:themeTint="33" w:sz="24" w:space="0"/>
-        <w:left w:val="single" w:color="F2DBDB" w:themeColor="accent2" w:themeTint="33" w:sz="24" w:space="0"/>
-        <w:bottom w:val="single" w:color="F2DBDB" w:themeColor="accent2" w:themeTint="33" w:sz="24" w:space="0"/>
-        <w:right w:val="single" w:color="F2DBDB" w:themeColor="accent2" w:themeTint="33" w:sz="24" w:space="0"/>
+        <w:top w:val="single" w:sz="24" w:space="0" w:color="F2DBDB" w:themeColor="accent2" w:themeTint="33"/>
+        <w:left w:val="single" w:sz="24" w:space="0" w:color="F2DBDB" w:themeColor="accent2" w:themeTint="33"/>
+        <w:bottom w:val="single" w:sz="24" w:space="0" w:color="F2DBDB" w:themeColor="accent2" w:themeTint="33"/>
+        <w:right w:val="single" w:sz="24" w:space="0" w:color="F2DBDB" w:themeColor="accent2" w:themeTint="33"/>
       </w:pBdr>
       <w:shd w:val="clear" w:color="auto" w:fill="F2DBDB" w:themeFill="accent2" w:themeFillTint="33"/>
       <w:spacing w:after="0"/>
@@ -11628,8 +11256,8 @@
     <w:rsid w:val="00840501"/>
     <w:pPr>
       <w:pBdr>
-        <w:top w:val="single" w:color="4F81BD" w:themeColor="accent1" w:sz="6" w:space="2"/>
-        <w:left w:val="single" w:color="4F81BD" w:themeColor="accent1" w:sz="6" w:space="2"/>
+        <w:top w:val="single" w:sz="6" w:space="2" w:color="4F81BD" w:themeColor="accent1"/>
+        <w:left w:val="single" w:sz="6" w:space="2" w:color="4F81BD" w:themeColor="accent1"/>
       </w:pBdr>
       <w:spacing w:before="300" w:after="0"/>
       <w:outlineLvl w:val="2"/>
@@ -11653,8 +11281,8 @@
     <w:rsid w:val="00840501"/>
     <w:pPr>
       <w:pBdr>
-        <w:top w:val="dotted" w:color="4F81BD" w:themeColor="accent1" w:sz="6" w:space="2"/>
-        <w:left w:val="dotted" w:color="4F81BD" w:themeColor="accent1" w:sz="6" w:space="2"/>
+        <w:top w:val="dotted" w:sz="6" w:space="2" w:color="4F81BD" w:themeColor="accent1"/>
+        <w:left w:val="dotted" w:sz="6" w:space="2" w:color="4F81BD" w:themeColor="accent1"/>
       </w:pBdr>
       <w:spacing w:before="300" w:after="0"/>
       <w:outlineLvl w:val="3"/>
@@ -11679,7 +11307,7 @@
     <w:rsid w:val="00840501"/>
     <w:pPr>
       <w:pBdr>
-        <w:bottom w:val="single" w:color="4F81BD" w:themeColor="accent1" w:sz="6" w:space="1"/>
+        <w:bottom w:val="single" w:sz="6" w:space="1" w:color="4F81BD" w:themeColor="accent1"/>
       </w:pBdr>
       <w:spacing w:before="300" w:after="0"/>
       <w:outlineLvl w:val="4"/>
@@ -11704,7 +11332,7 @@
     <w:rsid w:val="00840501"/>
     <w:pPr>
       <w:pBdr>
-        <w:bottom w:val="dotted" w:color="4F81BD" w:themeColor="accent1" w:sz="6" w:space="1"/>
+        <w:bottom w:val="dotted" w:sz="6" w:space="1" w:color="4F81BD" w:themeColor="accent1"/>
       </w:pBdr>
       <w:spacing w:before="300" w:after="0"/>
       <w:outlineLvl w:val="5"/>
@@ -11782,13 +11410,13 @@
       <w:szCs w:val="18"/>
     </w:rPr>
   </w:style>
-  <w:style w:type="character" w:styleId="DefaultParagraphFont" w:default="1">
+  <w:style w:type="character" w:default="1" w:styleId="DefaultParagraphFont">
     <w:name w:val="Default Paragraph Font"/>
     <w:uiPriority w:val="1"/>
     <w:semiHidden/>
     <w:unhideWhenUsed/>
   </w:style>
-  <w:style w:type="table" w:styleId="TableNormal" w:default="1">
+  <w:style w:type="table" w:default="1" w:styleId="TableNormal">
     <w:name w:val="Normal Table"/>
     <w:uiPriority w:val="99"/>
     <w:semiHidden/>
@@ -11803,7 +11431,7 @@
       </w:tblCellMar>
     </w:tblPr>
   </w:style>
-  <w:style w:type="numbering" w:styleId="NoList" w:default="1">
+  <w:style w:type="numbering" w:default="1" w:styleId="NoList">
     <w:name w:val="No List"/>
     <w:uiPriority w:val="99"/>
     <w:semiHidden/>
@@ -11824,7 +11452,7 @@
       <w:spacing w:after="0" w:line="240" w:lineRule="auto"/>
     </w:pPr>
   </w:style>
-  <w:style w:type="character" w:styleId="HeaderChar" w:customStyle="1">
+  <w:style w:type="character" w:customStyle="1" w:styleId="HeaderChar">
     <w:name w:val="Header Char"/>
     <w:basedOn w:val="DefaultParagraphFont"/>
     <w:link w:val="Header"/>
@@ -11849,7 +11477,7 @@
       <w:spacing w:after="0" w:line="240" w:lineRule="auto"/>
     </w:pPr>
   </w:style>
-  <w:style w:type="character" w:styleId="FooterChar" w:customStyle="1">
+  <w:style w:type="character" w:customStyle="1" w:styleId="FooterChar">
     <w:name w:val="Footer Char"/>
     <w:basedOn w:val="DefaultParagraphFont"/>
     <w:link w:val="Footer"/>
@@ -11859,7 +11487,7 @@
       <w:lang w:val="en-GB"/>
     </w:rPr>
   </w:style>
-  <w:style w:type="character" w:styleId="Heading1Char" w:customStyle="1">
+  <w:style w:type="character" w:customStyle="1" w:styleId="Heading1Char">
     <w:name w:val="Heading 1 Char"/>
     <w:basedOn w:val="DefaultParagraphFont"/>
     <w:link w:val="Heading1"/>
@@ -11874,7 +11502,7 @@
       <w:shd w:val="clear" w:color="auto" w:fill="C00000"/>
     </w:rPr>
   </w:style>
-  <w:style w:type="character" w:styleId="Heading2Char" w:customStyle="1">
+  <w:style w:type="character" w:customStyle="1" w:styleId="Heading2Char">
     <w:name w:val="Heading 2 Char"/>
     <w:basedOn w:val="DefaultParagraphFont"/>
     <w:link w:val="Heading2"/>
@@ -11951,7 +11579,7 @@
       <w:szCs w:val="16"/>
     </w:rPr>
   </w:style>
-  <w:style w:type="character" w:styleId="BalloonTextChar" w:customStyle="1">
+  <w:style w:type="character" w:customStyle="1" w:styleId="BalloonTextChar">
     <w:name w:val="Balloon Text Char"/>
     <w:basedOn w:val="DefaultParagraphFont"/>
     <w:link w:val="BalloonText"/>
@@ -11965,7 +11593,7 @@
       <w:lang w:val="en-GB"/>
     </w:rPr>
   </w:style>
-  <w:style w:type="character" w:styleId="Heading3Char" w:customStyle="1">
+  <w:style w:type="character" w:customStyle="1" w:styleId="Heading3Char">
     <w:name w:val="Heading 3 Char"/>
     <w:basedOn w:val="DefaultParagraphFont"/>
     <w:link w:val="Heading3"/>
@@ -11977,7 +11605,7 @@
       <w:spacing w:val="15"/>
     </w:rPr>
   </w:style>
-  <w:style w:type="character" w:styleId="Heading4Char" w:customStyle="1">
+  <w:style w:type="character" w:customStyle="1" w:styleId="Heading4Char">
     <w:name w:val="Heading 4 Char"/>
     <w:basedOn w:val="DefaultParagraphFont"/>
     <w:link w:val="Heading4"/>
@@ -11989,7 +11617,7 @@
       <w:spacing w:val="10"/>
     </w:rPr>
   </w:style>
-  <w:style w:type="character" w:styleId="Heading5Char" w:customStyle="1">
+  <w:style w:type="character" w:customStyle="1" w:styleId="Heading5Char">
     <w:name w:val="Heading 5 Char"/>
     <w:basedOn w:val="DefaultParagraphFont"/>
     <w:link w:val="Heading5"/>
@@ -12002,7 +11630,7 @@
       <w:spacing w:val="10"/>
     </w:rPr>
   </w:style>
-  <w:style w:type="character" w:styleId="Heading6Char" w:customStyle="1">
+  <w:style w:type="character" w:customStyle="1" w:styleId="Heading6Char">
     <w:name w:val="Heading 6 Char"/>
     <w:basedOn w:val="DefaultParagraphFont"/>
     <w:link w:val="Heading6"/>
@@ -12015,7 +11643,7 @@
       <w:spacing w:val="10"/>
     </w:rPr>
   </w:style>
-  <w:style w:type="character" w:styleId="Heading7Char" w:customStyle="1">
+  <w:style w:type="character" w:customStyle="1" w:styleId="Heading7Char">
     <w:name w:val="Heading 7 Char"/>
     <w:basedOn w:val="DefaultParagraphFont"/>
     <w:link w:val="Heading7"/>
@@ -12028,7 +11656,7 @@
       <w:spacing w:val="10"/>
     </w:rPr>
   </w:style>
-  <w:style w:type="character" w:styleId="Heading8Char" w:customStyle="1">
+  <w:style w:type="character" w:customStyle="1" w:styleId="Heading8Char">
     <w:name w:val="Heading 8 Char"/>
     <w:basedOn w:val="DefaultParagraphFont"/>
     <w:link w:val="Heading8"/>
@@ -12042,7 +11670,7 @@
       <w:szCs w:val="18"/>
     </w:rPr>
   </w:style>
-  <w:style w:type="character" w:styleId="Heading9Char" w:customStyle="1">
+  <w:style w:type="character" w:customStyle="1" w:styleId="Heading9Char">
     <w:name w:val="Heading 9 Char"/>
     <w:basedOn w:val="DefaultParagraphFont"/>
     <w:link w:val="Heading9"/>
@@ -12094,7 +11722,7 @@
       <w:szCs w:val="52"/>
     </w:rPr>
   </w:style>
-  <w:style w:type="character" w:styleId="TitleChar" w:customStyle="1">
+  <w:style w:type="character" w:customStyle="1" w:styleId="TitleChar">
     <w:name w:val="Title Char"/>
     <w:basedOn w:val="DefaultParagraphFont"/>
     <w:link w:val="Title"/>
@@ -12128,7 +11756,7 @@
       <w:szCs w:val="24"/>
     </w:rPr>
   </w:style>
-  <w:style w:type="character" w:styleId="SubtitleChar" w:customStyle="1">
+  <w:style w:type="character" w:customStyle="1" w:styleId="SubtitleChar">
     <w:name w:val="Subtitle Char"/>
     <w:basedOn w:val="DefaultParagraphFont"/>
     <w:link w:val="Subtitle"/>
@@ -12174,7 +11802,7 @@
       <w:spacing w:before="0" w:after="0" w:line="240" w:lineRule="auto"/>
     </w:pPr>
   </w:style>
-  <w:style w:type="character" w:styleId="NoSpacingChar" w:customStyle="1">
+  <w:style w:type="character" w:customStyle="1" w:styleId="NoSpacingChar">
     <w:name w:val="No Spacing Char"/>
     <w:basedOn w:val="DefaultParagraphFont"/>
     <w:link w:val="NoSpacing"/>
@@ -12209,7 +11837,7 @@
       <w:iCs/>
     </w:rPr>
   </w:style>
-  <w:style w:type="character" w:styleId="QuoteChar" w:customStyle="1">
+  <w:style w:type="character" w:customStyle="1" w:styleId="QuoteChar">
     <w:name w:val="Quote Char"/>
     <w:basedOn w:val="DefaultParagraphFont"/>
     <w:link w:val="Quote"/>
@@ -12232,8 +11860,8 @@
     <w:rsid w:val="00840501"/>
     <w:pPr>
       <w:pBdr>
-        <w:top w:val="single" w:color="4F81BD" w:themeColor="accent1" w:sz="4" w:space="10"/>
-        <w:left w:val="single" w:color="4F81BD" w:themeColor="accent1" w:sz="4" w:space="10"/>
+        <w:top w:val="single" w:sz="4" w:space="10" w:color="4F81BD" w:themeColor="accent1"/>
+        <w:left w:val="single" w:sz="4" w:space="10" w:color="4F81BD" w:themeColor="accent1"/>
       </w:pBdr>
       <w:spacing w:after="0"/>
       <w:ind w:left="1296" w:right="1152"/>
@@ -12245,7 +11873,7 @@
       <w:color w:val="4F81BD" w:themeColor="accent1"/>
     </w:rPr>
   </w:style>
-  <w:style w:type="character" w:styleId="IntenseQuoteChar" w:customStyle="1">
+  <w:style w:type="character" w:customStyle="1" w:styleId="IntenseQuoteChar">
     <w:name w:val="Intense Quote Char"/>
     <w:basedOn w:val="DefaultParagraphFont"/>
     <w:link w:val="IntenseQuote"/>
@@ -12331,16 +11959,16 @@
     </w:pPr>
     <w:tblPr>
       <w:tblBorders>
-        <w:top w:val="single" w:color="000000" w:themeColor="text1" w:sz="4" w:space="0"/>
-        <w:left w:val="single" w:color="000000" w:themeColor="text1" w:sz="4" w:space="0"/>
-        <w:bottom w:val="single" w:color="000000" w:themeColor="text1" w:sz="4" w:space="0"/>
-        <w:right w:val="single" w:color="000000" w:themeColor="text1" w:sz="4" w:space="0"/>
-        <w:insideH w:val="single" w:color="000000" w:themeColor="text1" w:sz="4" w:space="0"/>
-        <w:insideV w:val="single" w:color="000000" w:themeColor="text1" w:sz="4" w:space="0"/>
+        <w:top w:val="single" w:sz="4" w:space="0" w:color="000000" w:themeColor="text1"/>
+        <w:left w:val="single" w:sz="4" w:space="0" w:color="000000" w:themeColor="text1"/>
+        <w:bottom w:val="single" w:sz="4" w:space="0" w:color="000000" w:themeColor="text1"/>
+        <w:right w:val="single" w:sz="4" w:space="0" w:color="000000" w:themeColor="text1"/>
+        <w:insideH w:val="single" w:sz="4" w:space="0" w:color="000000" w:themeColor="text1"/>
+        <w:insideV w:val="single" w:sz="4" w:space="0" w:color="000000" w:themeColor="text1"/>
       </w:tblBorders>
     </w:tblPr>
   </w:style>
-  <w:style w:type="paragraph" w:styleId="Default" w:customStyle="1">
+  <w:style w:type="paragraph" w:customStyle="1" w:styleId="Default">
     <w:name w:val="Default"/>
     <w:rsid w:val="00F47EC7"/>
     <w:pPr>
@@ -23583,39 +23211,6 @@
 </dgm:styleDef>
 </file>
 
-<file path=word/glossary/document.xml><?xml version="1.0" encoding="utf-8"?>
-<w:glossaryDocument xmlns:w14="http://schemas.microsoft.com/office/word/2010/wordml" xmlns:w="http://schemas.openxmlformats.org/wordprocessingml/2006/main">
-  <w:docParts>
-    <w:docPart>
-      <w:docPartPr>
-        <w:name w:val="DefaultPlaceholder_1081868574"/>
-        <w:category>
-          <w:name w:val="General"/>
-          <w:gallery w:val="placeholder"/>
-        </w:category>
-        <w:types>
-          <w:type w:val="bbPlcHdr"/>
-        </w:types>
-        <w:behaviors>
-          <w:behavior w:val="content"/>
-        </w:behaviors>
-        <w:guid w:val="{03a19b99-99c3-4ca1-bd47-b06c407b6433}"/>
-      </w:docPartPr>
-      <w:docPartBody>
-        <w:p>
-          <w:r>
-            <w:rPr>
-              <w:rStyle w:val="PlaceholderText"/>
-            </w:rPr>
-            <w:t/>
-          </w:r>
-        </w:p>
-      </w:docPartBody>
-    </w:docPart>
-  </w:docParts>
-</w:glossaryDocument>
-</file>
-
 <file path=word/theme/theme1.xml><?xml version="1.0" encoding="utf-8"?>
 <a:theme xmlns:a="http://schemas.openxmlformats.org/drawingml/2006/main" name="Office Theme">
   <a:themeElements>

</xml_diff>